<commit_message>
update fuel manu energy
</commit_message>
<xml_diff>
--- a/docs/LCA-factors-methods-v2.docx
+++ b/docs/LCA-factors-methods-v2.docx
@@ -76,7 +76,13 @@
         <w:t>Cradle to roadside</w:t>
       </w:r>
       <w:r>
-        <w:t xml:space="preserve"> (defend with percent that is sold)</w:t>
+        <w:t xml:space="preserve"> (defend with percent that is sold</w:t>
+      </w:r>
+      <w:r>
+        <w:t xml:space="preserve"> vs used on farm, which is large</w:t>
+      </w:r>
+      <w:r>
+        <w:t>)</w:t>
       </w:r>
     </w:p>
     <w:p>
@@ -84,6 +90,336 @@
         <w:pStyle w:val="Heading1"/>
       </w:pPr>
       <w:r>
+        <w:t>V</w:t>
+      </w:r>
+      <w:r>
+        <w:t>ariability</w:t>
+      </w:r>
+      <w:r>
+        <w:t>:</w:t>
+      </w:r>
+    </w:p>
+    <w:p>
+      <w:r>
+        <w:t xml:space="preserve">The categories Steinmann et al. 2014 report are spatial, temporal, and technological. There could be others. These are things under our control, and that present opportunities for optimization. Temporal is hard, and isn’t used in their example. </w:t>
+      </w:r>
+    </w:p>
+    <w:p>
+      <w:r>
+        <w:t>Spatial (3): Intermountain, central valley, imperial valley</w:t>
+      </w:r>
+    </w:p>
+    <w:p>
+      <w:r>
+        <w:t xml:space="preserve">Technological (5): </w:t>
+      </w:r>
+    </w:p>
+    <w:p>
+      <w:pPr>
+        <w:pStyle w:val="ListParagraph"/>
+        <w:numPr>
+          <w:ilvl w:val="0"/>
+          <w:numId w:val="6"/>
+        </w:numPr>
+      </w:pPr>
+      <w:r>
+        <w:t>Irrigation source (ground vs surface)</w:t>
+      </w:r>
+    </w:p>
+    <w:p>
+      <w:pPr>
+        <w:pStyle w:val="ListParagraph"/>
+        <w:numPr>
+          <w:ilvl w:val="0"/>
+          <w:numId w:val="6"/>
+        </w:numPr>
+      </w:pPr>
+      <w:r>
+        <w:t>Irrigation efficiency (flood, drip, etc.)</w:t>
+      </w:r>
+    </w:p>
+    <w:p>
+      <w:pPr>
+        <w:pStyle w:val="ListParagraph"/>
+        <w:numPr>
+          <w:ilvl w:val="0"/>
+          <w:numId w:val="6"/>
+        </w:numPr>
+      </w:pPr>
+      <w:r>
+        <w:t>Fuel source for irrigation (diesel vs electric)</w:t>
+      </w:r>
+    </w:p>
+    <w:p>
+      <w:pPr>
+        <w:pStyle w:val="ListParagraph"/>
+        <w:numPr>
+          <w:ilvl w:val="0"/>
+          <w:numId w:val="6"/>
+        </w:numPr>
+      </w:pPr>
+      <w:r>
+        <w:t>Fuel source for harvesting activities (diesel vs electric)</w:t>
+      </w:r>
+    </w:p>
+    <w:p>
+      <w:pPr>
+        <w:pStyle w:val="ListParagraph"/>
+        <w:numPr>
+          <w:ilvl w:val="0"/>
+          <w:numId w:val="6"/>
+        </w:numPr>
+      </w:pPr>
+      <w:r>
+        <w:t>Fuel source for field activities (diesel vs electric)</w:t>
+      </w:r>
+    </w:p>
+    <w:p>
+      <w:pPr>
+        <w:pStyle w:val="ListParagraph"/>
+        <w:numPr>
+          <w:ilvl w:val="0"/>
+          <w:numId w:val="6"/>
+        </w:numPr>
+      </w:pPr>
+      <w:r>
+        <w:t>Number of harvests (I don’t actually think it is realistic to expect folks to change this for GHG/energy considerations)</w:t>
+      </w:r>
+    </w:p>
+    <w:p>
+      <w:pPr>
+        <w:pStyle w:val="ListParagraph"/>
+        <w:numPr>
+          <w:ilvl w:val="0"/>
+          <w:numId w:val="6"/>
+        </w:numPr>
+      </w:pPr>
+      <w:r>
+        <w:t>Low input vs high input?</w:t>
+      </w:r>
+    </w:p>
+    <w:p>
+      <w:pPr>
+        <w:pStyle w:val="ListParagraph"/>
+        <w:numPr>
+          <w:ilvl w:val="0"/>
+          <w:numId w:val="6"/>
+        </w:numPr>
+      </w:pPr>
+      <w:r>
+        <w:t>Stand life?</w:t>
+      </w:r>
+    </w:p>
+    <w:p>
+      <w:r>
+        <w:t>Political (3):</w:t>
+      </w:r>
+    </w:p>
+    <w:p>
+      <w:pPr>
+        <w:pStyle w:val="ListParagraph"/>
+        <w:numPr>
+          <w:ilvl w:val="0"/>
+          <w:numId w:val="8"/>
+        </w:numPr>
+      </w:pPr>
+      <w:r>
+        <w:t>No carbon credit</w:t>
+      </w:r>
+    </w:p>
+    <w:p>
+      <w:pPr>
+        <w:pStyle w:val="ListParagraph"/>
+        <w:numPr>
+          <w:ilvl w:val="0"/>
+          <w:numId w:val="8"/>
+        </w:numPr>
+      </w:pPr>
+      <w:r>
+        <w:t>Incorporating perennial credit</w:t>
+      </w:r>
+    </w:p>
+    <w:p>
+      <w:pPr>
+        <w:pStyle w:val="ListParagraph"/>
+        <w:numPr>
+          <w:ilvl w:val="0"/>
+          <w:numId w:val="8"/>
+        </w:numPr>
+      </w:pPr>
+      <w:r>
+        <w:t>Transitioning to permanent perennial credit</w:t>
+      </w:r>
+    </w:p>
+    <w:p>
+      <w:pPr>
+        <w:pStyle w:val="Heading1"/>
+      </w:pPr>
+      <w:r>
+        <w:t>Uncertainty</w:t>
+      </w:r>
+      <w:r>
+        <w:t>:</w:t>
+      </w:r>
+    </w:p>
+    <w:p>
+      <w:r>
+        <w:t xml:space="preserve">Uncertainty results from 1) </w:t>
+      </w:r>
+      <w:r>
+        <w:t xml:space="preserve">lack of knowledge of true value, </w:t>
+      </w:r>
+      <w:r>
+        <w:t xml:space="preserve">2) </w:t>
+      </w:r>
+      <w:r>
+        <w:t xml:space="preserve">an arbitrary choice, </w:t>
+      </w:r>
+      <w:r>
+        <w:t xml:space="preserve">3) </w:t>
+      </w:r>
+      <w:r>
+        <w:t>simplification of reality</w:t>
+      </w:r>
+      <w:r>
+        <w:t xml:space="preserve">. Need to think about distribution curves most appropriate for each parameter. For parameters </w:t>
+      </w:r>
+      <w:r>
+        <w:lastRenderedPageBreak/>
+        <w:t xml:space="preserve">varying from 0-infinity, a log-normal distribution could be used. For positive values with finite ranges, a pert-distribution might be good. </w:t>
+      </w:r>
+    </w:p>
+    <w:p>
+      <w:r>
+        <w:t xml:space="preserve">Are these correlated? If not you can do a one-at-a-time sensitivity analysis using the min and max values to see how big of a perturbation they cause. </w:t>
+      </w:r>
+    </w:p>
+    <w:p>
+      <w:pPr>
+        <w:pStyle w:val="ListParagraph"/>
+        <w:numPr>
+          <w:ilvl w:val="0"/>
+          <w:numId w:val="7"/>
+        </w:numPr>
+      </w:pPr>
+      <w:r>
+        <w:t>Amount of system N leaving as N2O emissions</w:t>
+      </w:r>
+      <w:r>
+        <w:t xml:space="preserve"> (0-?% use literature to define a max?)</w:t>
+      </w:r>
+    </w:p>
+    <w:p>
+      <w:pPr>
+        <w:pStyle w:val="ListParagraph"/>
+        <w:numPr>
+          <w:ilvl w:val="0"/>
+          <w:numId w:val="7"/>
+        </w:numPr>
+      </w:pPr>
+      <w:r>
+        <w:t>Fuel/energy required for field passes</w:t>
+      </w:r>
+      <w:r>
+        <w:t xml:space="preserve"> (Could we set a reasonable minimum/maximum?)</w:t>
+      </w:r>
+    </w:p>
+    <w:p>
+      <w:pPr>
+        <w:pStyle w:val="ListParagraph"/>
+        <w:numPr>
+          <w:ilvl w:val="0"/>
+          <w:numId w:val="7"/>
+        </w:numPr>
+      </w:pPr>
+      <w:r>
+        <w:t>Depth of well to ground water?</w:t>
+      </w:r>
+      <w:r>
+        <w:t>(0-?)</w:t>
+      </w:r>
+    </w:p>
+    <w:p>
+      <w:pPr>
+        <w:pStyle w:val="ListParagraph"/>
+        <w:numPr>
+          <w:ilvl w:val="0"/>
+          <w:numId w:val="7"/>
+        </w:numPr>
+      </w:pPr>
+      <w:r>
+        <w:t>Data source for energy content of fuels</w:t>
+      </w:r>
+      <w:r>
+        <w:t xml:space="preserve"> (3 options)</w:t>
+      </w:r>
+    </w:p>
+    <w:p>
+      <w:pPr>
+        <w:pStyle w:val="ListParagraph"/>
+        <w:numPr>
+          <w:ilvl w:val="0"/>
+          <w:numId w:val="7"/>
+        </w:numPr>
+      </w:pPr>
+      <w:r>
+        <w:t>Whether you include fuel thermal efficiencies</w:t>
+      </w:r>
+      <w:r>
+        <w:t xml:space="preserve"> (2 options)</w:t>
+      </w:r>
+    </w:p>
+    <w:p>
+      <w:pPr>
+        <w:pStyle w:val="ListParagraph"/>
+        <w:numPr>
+          <w:ilvl w:val="0"/>
+          <w:numId w:val="7"/>
+        </w:numPr>
+      </w:pPr>
+      <w:r>
+        <w:t>Yields (they vary by year</w:t>
+      </w:r>
+      <w:r>
+        <w:t>, normal distribution?</w:t>
+      </w:r>
+      <w:r>
+        <w:t>)</w:t>
+      </w:r>
+    </w:p>
+    <w:p>
+      <w:pPr>
+        <w:pStyle w:val="ListParagraph"/>
+        <w:numPr>
+          <w:ilvl w:val="0"/>
+          <w:numId w:val="7"/>
+        </w:numPr>
+      </w:pPr>
+      <w:r>
+        <w:t>Time horizon for GWP (</w:t>
+      </w:r>
+      <w:r>
+        <w:t>20</w:t>
+      </w:r>
+      <w:r>
+        <w:t xml:space="preserve"> or 100 year</w:t>
+      </w:r>
+      <w:r>
+        <w:t xml:space="preserve">, </w:t>
+      </w:r>
+      <w:r>
+        <w:t>2</w:t>
+      </w:r>
+      <w:r>
+        <w:t xml:space="preserve"> options)</w:t>
+      </w:r>
+    </w:p>
+    <w:p/>
+    <w:p>
+      <w:pPr>
+        <w:pStyle w:val="Heading1"/>
+      </w:pPr>
+      <w:r>
         <w:t>Notes:</w:t>
       </w:r>
     </w:p>
@@ -99,7 +435,18 @@
     </w:p>
     <w:p>
       <w:r>
-        <w:t>Energy is pretty easy. GHG start to require lots of assumptions (what fuel are you using, etc.)</w:t>
+        <w:t xml:space="preserve">Energy is </w:t>
+      </w:r>
+      <w:r>
+        <w:t>first step, GHG is built upon that calculation</w:t>
+      </w:r>
+    </w:p>
+    <w:p>
+      <w:r>
+        <w:t xml:space="preserve">Using 100-year GWP (to combine gases, as is standard) means any carbon that is sequestered and released within a 100 year timeframe is NOT </w:t>
+      </w:r>
+      <w:r>
+        <w:t xml:space="preserve">allowed to be counted. The orchard folks (Marvinney et al. 2015) used an alternative method, ‘Time Adjusted Warming Potential’ so they could account for storage of CO2 in trees. To do this you need an estimate of how long the carbon will remain in the soil (they said 25 years). </w:t>
       </w:r>
     </w:p>
     <w:p>
@@ -311,6 +658,7 @@
         </w:rPr>
       </w:pPr>
       <w:r>
+        <w:lastRenderedPageBreak/>
         <w:t>Could find generation-specific values (a hydropower plant, a coal-fired plant)</w:t>
       </w:r>
     </w:p>
@@ -359,7 +707,6 @@
         </w:rPr>
       </w:pPr>
       <w:r>
-        <w:lastRenderedPageBreak/>
         <w:t>Energy used to manufacture applied fertilizer</w:t>
       </w:r>
     </w:p>
@@ -418,13 +765,7 @@
         </w:rPr>
       </w:pPr>
       <w:r>
-        <w:t xml:space="preserve">CO2 released from combustion of fuel in </w:t>
-      </w:r>
-      <w:r>
-        <w:t>tractor</w:t>
-      </w:r>
-      <w:r>
-        <w:t xml:space="preserve"> (none if electric)</w:t>
+        <w:t>CO2 released from combustion of fuel in tractor (none if electric)</w:t>
       </w:r>
     </w:p>
     <w:p>
@@ -493,13 +834,7 @@
         </w:rPr>
       </w:pPr>
       <w:r>
-        <w:t xml:space="preserve">CO2 released during </w:t>
-      </w:r>
-      <w:r>
-        <w:t>fuel</w:t>
-      </w:r>
-      <w:r>
-        <w:t>/energy manufacturing</w:t>
+        <w:t>CO2 released during fuel/energy manufacturing</w:t>
       </w:r>
     </w:p>
     <w:p>
@@ -515,10 +850,7 @@
         </w:rPr>
       </w:pPr>
       <w:r>
-        <w:t>CO2 released during pesticide</w:t>
-      </w:r>
-      <w:r>
-        <w:t xml:space="preserve"> manufacturing</w:t>
+        <w:t>CO2 released during pesticide manufacturing</w:t>
       </w:r>
     </w:p>
     <w:p>
@@ -534,10 +866,7 @@
         </w:rPr>
       </w:pPr>
       <w:r>
-        <w:t>CO2 released during fertilizer</w:t>
-      </w:r>
-      <w:r>
-        <w:t xml:space="preserve"> manufacturing</w:t>
+        <w:t>CO2 released during fertilizer manufacturing</w:t>
       </w:r>
     </w:p>
     <w:p>
@@ -549,10 +878,7 @@
         </w:numPr>
       </w:pPr>
       <w:r>
-        <w:t>CO2 released during seed</w:t>
-      </w:r>
-      <w:r>
-        <w:t xml:space="preserve"> production</w:t>
+        <w:t>CO2 released during seed production</w:t>
       </w:r>
     </w:p>
     <w:p>
@@ -1068,27 +1394,19 @@
         </w:numPr>
       </w:pPr>
       <w:r>
+        <w:lastRenderedPageBreak/>
         <w:t>Energy consumed by tractor for field operations</w:t>
       </w:r>
     </w:p>
     <w:p/>
     <w:p>
       <w:r>
-        <w:lastRenderedPageBreak/>
         <w:t xml:space="preserve">The USDA (I actually don’t know who developed these fuel estimates) has a dataset they use for running erosion models. The dataset includes different types of field operations, with each operation assigned a fuel consumption value (in liters of diesel consumed per acre). These estimates were created in the 1980s. </w:t>
       </w:r>
     </w:p>
     <w:p>
       <w:r>
-        <w:t xml:space="preserve">Getting the amount of energy required for tractor operations requires some back calculations. We know the amount of diesel it uses, but diesel engines don’t transfer 100% of the energy into mechanical work. Table 19.1 of the irrigation book shows thermal efficiencies of each fuel type. There is also an inefficiency as the energy powers a PTO, alternator, etc. which doesn’t transfer energy perfectly to doing the work (see Jon </w:t>
-      </w:r>
-      <w:proofErr w:type="spellStart"/>
-      <w:r>
-        <w:t>Chilcote’s</w:t>
-      </w:r>
-      <w:proofErr w:type="spellEnd"/>
-      <w:r>
-        <w:t xml:space="preserve"> email). So these efficiencies are a best-case scenario for tractors, and are a good estimate for irrigation pumps. </w:t>
+        <w:t xml:space="preserve">Getting the amount of energy required for tractor operations requires some back calculations. We know the amount of diesel it uses, but diesel engines don’t transfer 100% of the energy into mechanical work. Table 19.1 of the irrigation book shows thermal efficiencies of each fuel type. There is also an inefficiency as the energy powers a PTO, alternator, etc. which doesn’t transfer energy perfectly to doing the work (see Jon Chilcote’s email). So these efficiencies are a best-case scenario for tractors, and are a good estimate for irrigation pumps. </w:t>
       </w:r>
     </w:p>
     <w:p/>
@@ -1148,15 +1466,7 @@
         <w:t>Energy output from diesel</w:t>
       </w:r>
       <w:r>
-        <w:t>-based system (</w:t>
-      </w:r>
-      <w:proofErr w:type="spellStart"/>
-      <w:r>
-        <w:t>EO_dies</w:t>
-      </w:r>
-      <w:proofErr w:type="spellEnd"/>
-      <w:r>
-        <w:t>)</w:t>
+        <w:t>-based system (EO_dies)</w:t>
       </w:r>
       <w:r>
         <w:t xml:space="preserve"> = </w:t>
@@ -1177,35 +1487,19 @@
     </w:p>
     <w:p>
       <w:r>
-        <w:t xml:space="preserve">Energy required to do the work (ER) = </w:t>
-      </w:r>
-      <w:proofErr w:type="spellStart"/>
-      <w:r>
-        <w:t>EO_dies</w:t>
-      </w:r>
-      <w:proofErr w:type="spellEnd"/>
-      <w:r>
-        <w:t xml:space="preserve"> * 0.303</w:t>
+        <w:t>Energy required to do the work (ER) = EO_dies * 0.303</w:t>
       </w:r>
     </w:p>
     <w:p/>
     <w:p>
       <w:r>
+        <w:lastRenderedPageBreak/>
         <w:t>Once you have the energy required, you can see how much energy is output based on the user-entered fuel source. So if a producer is using an electric motor, for example, the energy output from that system would be:</w:t>
       </w:r>
     </w:p>
     <w:p>
       <w:r>
-        <w:lastRenderedPageBreak/>
-        <w:t>ER = Energy output from an electric-based system (</w:t>
-      </w:r>
-      <w:proofErr w:type="spellStart"/>
-      <w:r>
-        <w:t>EO_elect</w:t>
-      </w:r>
-      <w:proofErr w:type="spellEnd"/>
-      <w:r>
-        <w:t>) * 0.906</w:t>
+        <w:t>ER = Energy output from an electric-based system (EO_elect) * 0.906</w:t>
       </w:r>
     </w:p>
     <w:p/>
@@ -1303,20 +1597,13 @@
         </w:numPr>
       </w:pPr>
       <w:r>
+        <w:lastRenderedPageBreak/>
         <w:t>Pesticide manufacture</w:t>
       </w:r>
     </w:p>
     <w:p>
       <w:r>
-        <w:t xml:space="preserve">Look at that </w:t>
-      </w:r>
-      <w:proofErr w:type="spellStart"/>
-      <w:r>
-        <w:t>Audsley</w:t>
-      </w:r>
-      <w:proofErr w:type="spellEnd"/>
-      <w:r>
-        <w:t xml:space="preserve"> paper. </w:t>
+        <w:t xml:space="preserve">Look at that Audsley paper. </w:t>
       </w:r>
     </w:p>
     <w:p>
@@ -1326,7 +1613,6 @@
     </w:p>
     <w:p>
       <w:r>
-        <w:lastRenderedPageBreak/>
         <w:t xml:space="preserve"> 214 MJ/kg ai for insecticides</w:t>
       </w:r>
     </w:p>
@@ -1337,62 +1623,22 @@
     </w:p>
     <w:p>
       <w:r>
-        <w:t xml:space="preserve">454 for </w:t>
-      </w:r>
-      <w:proofErr w:type="spellStart"/>
-      <w:r>
-        <w:t>preglone</w:t>
-      </w:r>
-      <w:proofErr w:type="spellEnd"/>
-      <w:r>
-        <w:t xml:space="preserve"> + glyphosate</w:t>
-      </w:r>
-    </w:p>
-    <w:p>
-      <w:r>
-        <w:t xml:space="preserve">264 for not </w:t>
-      </w:r>
-      <w:proofErr w:type="spellStart"/>
-      <w:r>
-        <w:t>preglone</w:t>
-      </w:r>
-      <w:proofErr w:type="spellEnd"/>
-      <w:r>
-        <w:t xml:space="preserve"> + glyphosate</w:t>
-      </w:r>
-    </w:p>
-    <w:p>
-      <w:r>
-        <w:t xml:space="preserve">Tulare applied 2 pints per acre of Roundup </w:t>
-      </w:r>
-      <w:proofErr w:type="spellStart"/>
-      <w:r>
-        <w:t>PowerMaxx</w:t>
-      </w:r>
-      <w:proofErr w:type="spellEnd"/>
-      <w:r>
-        <w:t xml:space="preserve"> which has 5.88 </w:t>
-      </w:r>
-      <w:proofErr w:type="spellStart"/>
-      <w:r>
-        <w:t>lbs</w:t>
-      </w:r>
-      <w:proofErr w:type="spellEnd"/>
-      <w:r>
-        <w:t xml:space="preserve"> glyphosate per gallon. </w:t>
-      </w:r>
-    </w:p>
-    <w:p>
-      <w:r>
-        <w:t xml:space="preserve">2 pints is 0.25 gallons, so that is 1.47 </w:t>
-      </w:r>
-      <w:proofErr w:type="spellStart"/>
-      <w:r>
-        <w:t>lbs</w:t>
-      </w:r>
-      <w:proofErr w:type="spellEnd"/>
-      <w:r>
-        <w:t xml:space="preserve"> of glyphosate per acre, or 1.65 kg/ha. </w:t>
+        <w:t>454 for preglone + glyphosate</w:t>
+      </w:r>
+    </w:p>
+    <w:p>
+      <w:r>
+        <w:t>264 for not preglone + glyphosate</w:t>
+      </w:r>
+    </w:p>
+    <w:p>
+      <w:r>
+        <w:t xml:space="preserve">Tulare applied 2 pints per acre of Roundup PowerMaxx which has 5.88 lbs glyphosate per gallon. </w:t>
+      </w:r>
+    </w:p>
+    <w:p>
+      <w:r>
+        <w:t xml:space="preserve">2 pints is 0.25 gallons, so that is 1.47 lbs of glyphosate per acre, or 1.65 kg/ha. </w:t>
       </w:r>
     </w:p>
     <w:p>
@@ -1458,47 +1704,7 @@
     </w:p>
     <w:p>
       <w:r>
-        <w:t>For MAP, they list 6,521 BTUs/</w:t>
-      </w:r>
-      <w:proofErr w:type="spellStart"/>
-      <w:r>
-        <w:t>lb</w:t>
-      </w:r>
-      <w:proofErr w:type="spellEnd"/>
-      <w:r>
-        <w:t xml:space="preserve"> product. In Tulare they applied 200 </w:t>
-      </w:r>
-      <w:proofErr w:type="spellStart"/>
-      <w:r>
-        <w:t>lbs</w:t>
-      </w:r>
-      <w:proofErr w:type="spellEnd"/>
-      <w:r>
-        <w:t xml:space="preserve"> per ac, so 1,304,200 </w:t>
-      </w:r>
-      <w:proofErr w:type="spellStart"/>
-      <w:r>
-        <w:t>btus</w:t>
-      </w:r>
-      <w:proofErr w:type="spellEnd"/>
-      <w:r>
-        <w:t xml:space="preserve">/ac, or roughly 20 gallons of diesel used per hectare. FTM says </w:t>
-      </w:r>
-      <w:proofErr w:type="spellStart"/>
-      <w:r>
-        <w:t>ther</w:t>
-      </w:r>
-      <w:proofErr w:type="spellEnd"/>
-      <w:r>
-        <w:t xml:space="preserve"> are 22.7 </w:t>
-      </w:r>
-      <w:proofErr w:type="spellStart"/>
-      <w:r>
-        <w:t>lbs</w:t>
-      </w:r>
-      <w:proofErr w:type="spellEnd"/>
-      <w:r>
-        <w:t xml:space="preserve"> of co2 eq in a gal of diesel (again, only combustion?), so ~200 kg co2e/ha. </w:t>
+        <w:t xml:space="preserve">For MAP, they list 6,521 BTUs/lb product. In Tulare they applied 200 lbs per ac, so 1,304,200 btus/ac, or roughly 20 gallons of diesel used per hectare. FTM says ther are 22.7 lbs of co2 eq in a gal of diesel (again, only combustion?), so ~200 kg co2e/ha. </w:t>
       </w:r>
     </w:p>
     <w:p>
@@ -1559,29 +1765,17 @@
         <w:t>but uses state-wide estimates</w:t>
       </w:r>
       <w:r>
-        <w:t xml:space="preserve"> for the depth of well and amount of water applied. Those can be overwritten, we just need good data to support those over-writings. For this exercise I put in a </w:t>
-      </w:r>
-      <w:proofErr w:type="spellStart"/>
-      <w:r>
-        <w:t>zipcode</w:t>
-      </w:r>
-      <w:proofErr w:type="spellEnd"/>
-      <w:r>
-        <w:t xml:space="preserve"> in Tulare County, and it estimated a 200+ foot depth well and 50 ac-in of water application for alfalfa. Assuming flood irrigation, this produced an estimate of 67 gallons of diesel used per acre. Using FTM’s conversions, this equated to 1,700</w:t>
+        <w:t xml:space="preserve"> for the depth of well and amount of water applied. Those can be overwritten, we just need good data to support those over-writings. For this exercise I put in a zipcode in Tulare County, and it estimated a 200+ foot depth well and 50 ac-in of water application for alfalfa. Assuming flood irrigation, this produced an estimate of 67 gallons of diesel used per acre. Using FTM’s conversions, this equated to 1,700</w:t>
       </w:r>
       <w:r>
         <w:t xml:space="preserve"> </w:t>
       </w:r>
       <w:r>
-        <w:t xml:space="preserve">kg co2e per hectare. I made a </w:t>
-      </w:r>
-      <w:proofErr w:type="spellStart"/>
-      <w:r>
-        <w:t>github</w:t>
-      </w:r>
-      <w:proofErr w:type="spellEnd"/>
-      <w:r>
-        <w:t xml:space="preserve"> repo comparing the FTM estimates to the NRCS estimates. FTM estimates are much, much lower but I think they have a units problem. </w:t>
+        <w:t xml:space="preserve">kg co2e per hectare. I made a github repo </w:t>
+      </w:r>
+      <w:r>
+        <w:lastRenderedPageBreak/>
+        <w:t xml:space="preserve">comparing the FTM estimates to the NRCS estimates. FTM estimates are much, much lower but I think they have a units problem. </w:t>
       </w:r>
     </w:p>
     <w:p>
@@ -1593,34 +1787,17 @@
         </w:numPr>
       </w:pPr>
       <w:r>
-        <w:lastRenderedPageBreak/>
         <w:t>Nitrous oxide emissions</w:t>
       </w:r>
     </w:p>
     <w:p>
       <w:r>
-        <w:t>Using IPCC dry-area estimates, the range in CO2eq from N2O emissions avoided per kg N applied is 0-0.005 Mg CO2eq/</w:t>
-      </w:r>
-      <w:proofErr w:type="spellStart"/>
-      <w:r>
-        <w:t>kgN</w:t>
-      </w:r>
-      <w:proofErr w:type="spellEnd"/>
-      <w:r>
-        <w:t xml:space="preserve">. The kg N is supposed to include the N applied as fertilizer, the N contained in above ground biomass left in the field, and the N contained in below-ground biomass. </w:t>
-      </w:r>
-    </w:p>
-    <w:p>
-      <w:r>
-        <w:t xml:space="preserve">The Tulare example applied 200 </w:t>
-      </w:r>
-      <w:proofErr w:type="spellStart"/>
-      <w:r>
-        <w:t>lbs</w:t>
-      </w:r>
-      <w:proofErr w:type="spellEnd"/>
-      <w:r>
-        <w:t xml:space="preserve"> of 11-52-0, meaning there was 22 pounds of N applied per acre, roughly 22 kg/ha. This equates to 110 kg co2e/ha from the fertilizer. </w:t>
+        <w:t xml:space="preserve">Using IPCC dry-area estimates, the range in CO2eq from N2O emissions avoided per kg N applied is 0-0.005 Mg CO2eq/kgN. The kg N is supposed to include the N applied as fertilizer, the N contained in above ground biomass left in the field, and the N contained in below-ground biomass. </w:t>
+      </w:r>
+    </w:p>
+    <w:p>
+      <w:r>
+        <w:t xml:space="preserve">The Tulare example applied 200 lbs of 11-52-0, meaning there was 22 pounds of N applied per acre, roughly 22 kg/ha. This equates to 110 kg co2e/ha from the fertilizer. </w:t>
       </w:r>
     </w:p>
     <w:p>
@@ -1628,15 +1805,7 @@
         <w:t xml:space="preserve">A paper from Serbia estimated there was 150 kg root N per ha </w:t>
       </w:r>
       <w:r>
-        <w:t>in an alfalfa field (</w:t>
-      </w:r>
-      <w:proofErr w:type="spellStart"/>
-      <w:r>
-        <w:t>Vasileva</w:t>
-      </w:r>
-      <w:proofErr w:type="spellEnd"/>
-      <w:r>
-        <w:t xml:space="preserve"> et al. 2015). Not the best source, but fine for estimating. It seems a bit high? They say there is 3 Mg of root material, which would mean the roots are 5% nitrogen. </w:t>
+        <w:t xml:space="preserve">in an alfalfa field (Vasileva et al. 2015). Not the best source, but fine for estimating. It seems a bit high? They say there is 3 Mg of root material, which would mean the roots are 5% nitrogen. </w:t>
       </w:r>
     </w:p>
     <w:p>
@@ -1681,15 +1850,7 @@
     </w:p>
     <w:p>
       <w:r>
-        <w:t>Using IPCC dry-area estimates, the range in CO2eq from N2O emissions avoided per kg N applied is 0-0.005 Mg CO2eq/</w:t>
-      </w:r>
-      <w:proofErr w:type="spellStart"/>
-      <w:r>
-        <w:t>kgN</w:t>
-      </w:r>
-      <w:proofErr w:type="spellEnd"/>
-      <w:r>
-        <w:t xml:space="preserve"> avoided. </w:t>
+        <w:t xml:space="preserve">Using IPCC dry-area estimates, the range in CO2eq from N2O emissions avoided per kg N applied is 0-0.005 Mg CO2eq/kgN avoided. </w:t>
       </w:r>
     </w:p>
     <w:p>
@@ -1721,15 +1882,7 @@
         <w:t xml:space="preserve">See fertilizer manufacture for details on that component. </w:t>
       </w:r>
       <w:r>
-        <w:t>Assuming the farmer uses the most GHG-intensive N source of ammonium nitrate, for every kg N avoided they would get a credit of 0.007 Mg CO2eq/</w:t>
-      </w:r>
-      <w:proofErr w:type="spellStart"/>
-      <w:r>
-        <w:t>kgN</w:t>
-      </w:r>
-      <w:proofErr w:type="spellEnd"/>
-      <w:r>
-        <w:t xml:space="preserve">. </w:t>
+        <w:t xml:space="preserve">Assuming the farmer uses the most GHG-intensive N source of ammonium nitrate, for every kg N avoided they would get a credit of 0.007 Mg CO2eq/kgN. </w:t>
       </w:r>
     </w:p>
     <w:p>
@@ -1780,6 +1933,184 @@
 <file path=word/numbering.xml><?xml version="1.0" encoding="utf-8"?>
 <w:numbering xmlns:wpc="http://schemas.microsoft.com/office/word/2010/wordprocessingCanvas" xmlns:cx="http://schemas.microsoft.com/office/drawing/2014/chartex" xmlns:cx1="http://schemas.microsoft.com/office/drawing/2015/9/8/chartex" xmlns:cx2="http://schemas.microsoft.com/office/drawing/2015/10/21/chartex" xmlns:cx3="http://schemas.microsoft.com/office/drawing/2016/5/9/chartex" xmlns:cx4="http://schemas.microsoft.com/office/drawing/2016/5/10/chartex" xmlns:cx5="http://schemas.microsoft.com/office/drawing/2016/5/11/chartex" xmlns:cx6="http://schemas.microsoft.com/office/drawing/2016/5/12/chartex" xmlns:cx7="http://schemas.microsoft.com/office/drawing/2016/5/13/chartex" xmlns:cx8="http://schemas.microsoft.com/office/drawing/2016/5/14/chartex" xmlns:mc="http://schemas.openxmlformats.org/markup-compatibility/2006" xmlns:aink="http://schemas.microsoft.com/office/drawing/2016/ink" xmlns:am3d="http://schemas.microsoft.com/office/drawing/2017/model3d" xmlns:o="urn:schemas-microsoft-com:office:office" xmlns:oel="http://schemas.microsoft.com/office/2019/extlst" xmlns:r="http://schemas.openxmlformats.org/officeDocument/2006/relationships" xmlns:m="http://schemas.openxmlformats.org/officeDocument/2006/math" xmlns:v="urn:schemas-microsoft-com:vml" xmlns:wp14="http://schemas.microsoft.com/office/word/2010/wordprocessingDrawing" xmlns:wp="http://schemas.openxmlformats.org/drawingml/2006/wordprocessingDrawing" xmlns:w10="urn:schemas-microsoft-com:office:word" xmlns:w="http://schemas.openxmlformats.org/wordprocessingml/2006/main" xmlns:w14="http://schemas.microsoft.com/office/word/2010/wordml" xmlns:w15="http://schemas.microsoft.com/office/word/2012/wordml" xmlns:w16cex="http://schemas.microsoft.com/office/word/2018/wordml/cex" xmlns:w16cid="http://schemas.microsoft.com/office/word/2016/wordml/cid" xmlns:w16="http://schemas.microsoft.com/office/word/2018/wordml" xmlns:w16sdtdh="http://schemas.microsoft.com/office/word/2020/wordml/sdtdatahash" xmlns:w16se="http://schemas.microsoft.com/office/word/2015/wordml/symex" xmlns:wpg="http://schemas.microsoft.com/office/word/2010/wordprocessingGroup" xmlns:wpi="http://schemas.microsoft.com/office/word/2010/wordprocessingInk" xmlns:wne="http://schemas.microsoft.com/office/word/2006/wordml" xmlns:wps="http://schemas.microsoft.com/office/word/2010/wordprocessingShape" mc:Ignorable="w14 w15 w16se w16cid w16 w16cex w16sdtdh wp14">
   <w:abstractNum w:abstractNumId="0" w15:restartNumberingAfterBreak="0">
+    <w:nsid w:val="00515E6E"/>
+    <w:multiLevelType w:val="hybridMultilevel"/>
+    <w:tmpl w:val="2DB4B448"/>
+    <w:lvl w:ilvl="0" w:tplc="0409000F">
+      <w:start w:val="1"/>
+      <w:numFmt w:val="decimal"/>
+      <w:lvlText w:val="%1."/>
+      <w:lvlJc w:val="left"/>
+      <w:pPr>
+        <w:ind w:left="720" w:hanging="360"/>
+      </w:pPr>
+      <w:rPr>
+        <w:rFonts w:hint="default"/>
+      </w:rPr>
+    </w:lvl>
+    <w:lvl w:ilvl="1" w:tplc="04090019" w:tentative="1">
+      <w:start w:val="1"/>
+      <w:numFmt w:val="lowerLetter"/>
+      <w:lvlText w:val="%2."/>
+      <w:lvlJc w:val="left"/>
+      <w:pPr>
+        <w:ind w:left="1440" w:hanging="360"/>
+      </w:pPr>
+    </w:lvl>
+    <w:lvl w:ilvl="2" w:tplc="0409001B" w:tentative="1">
+      <w:start w:val="1"/>
+      <w:numFmt w:val="lowerRoman"/>
+      <w:lvlText w:val="%3."/>
+      <w:lvlJc w:val="right"/>
+      <w:pPr>
+        <w:ind w:left="2160" w:hanging="180"/>
+      </w:pPr>
+    </w:lvl>
+    <w:lvl w:ilvl="3" w:tplc="0409000F" w:tentative="1">
+      <w:start w:val="1"/>
+      <w:numFmt w:val="decimal"/>
+      <w:lvlText w:val="%4."/>
+      <w:lvlJc w:val="left"/>
+      <w:pPr>
+        <w:ind w:left="2880" w:hanging="360"/>
+      </w:pPr>
+    </w:lvl>
+    <w:lvl w:ilvl="4" w:tplc="04090019" w:tentative="1">
+      <w:start w:val="1"/>
+      <w:numFmt w:val="lowerLetter"/>
+      <w:lvlText w:val="%5."/>
+      <w:lvlJc w:val="left"/>
+      <w:pPr>
+        <w:ind w:left="3600" w:hanging="360"/>
+      </w:pPr>
+    </w:lvl>
+    <w:lvl w:ilvl="5" w:tplc="0409001B" w:tentative="1">
+      <w:start w:val="1"/>
+      <w:numFmt w:val="lowerRoman"/>
+      <w:lvlText w:val="%6."/>
+      <w:lvlJc w:val="right"/>
+      <w:pPr>
+        <w:ind w:left="4320" w:hanging="180"/>
+      </w:pPr>
+    </w:lvl>
+    <w:lvl w:ilvl="6" w:tplc="0409000F" w:tentative="1">
+      <w:start w:val="1"/>
+      <w:numFmt w:val="decimal"/>
+      <w:lvlText w:val="%7."/>
+      <w:lvlJc w:val="left"/>
+      <w:pPr>
+        <w:ind w:left="5040" w:hanging="360"/>
+      </w:pPr>
+    </w:lvl>
+    <w:lvl w:ilvl="7" w:tplc="04090019" w:tentative="1">
+      <w:start w:val="1"/>
+      <w:numFmt w:val="lowerLetter"/>
+      <w:lvlText w:val="%8."/>
+      <w:lvlJc w:val="left"/>
+      <w:pPr>
+        <w:ind w:left="5760" w:hanging="360"/>
+      </w:pPr>
+    </w:lvl>
+    <w:lvl w:ilvl="8" w:tplc="0409001B" w:tentative="1">
+      <w:start w:val="1"/>
+      <w:numFmt w:val="lowerRoman"/>
+      <w:lvlText w:val="%9."/>
+      <w:lvlJc w:val="right"/>
+      <w:pPr>
+        <w:ind w:left="6480" w:hanging="180"/>
+      </w:pPr>
+    </w:lvl>
+  </w:abstractNum>
+  <w:abstractNum w:abstractNumId="1" w15:restartNumberingAfterBreak="0">
+    <w:nsid w:val="125626C1"/>
+    <w:multiLevelType w:val="hybridMultilevel"/>
+    <w:tmpl w:val="C1EAD280"/>
+    <w:lvl w:ilvl="0" w:tplc="0409000F">
+      <w:start w:val="1"/>
+      <w:numFmt w:val="decimal"/>
+      <w:lvlText w:val="%1."/>
+      <w:lvlJc w:val="left"/>
+      <w:pPr>
+        <w:ind w:left="720" w:hanging="360"/>
+      </w:pPr>
+      <w:rPr>
+        <w:rFonts w:hint="default"/>
+      </w:rPr>
+    </w:lvl>
+    <w:lvl w:ilvl="1" w:tplc="04090019" w:tentative="1">
+      <w:start w:val="1"/>
+      <w:numFmt w:val="lowerLetter"/>
+      <w:lvlText w:val="%2."/>
+      <w:lvlJc w:val="left"/>
+      <w:pPr>
+        <w:ind w:left="1440" w:hanging="360"/>
+      </w:pPr>
+    </w:lvl>
+    <w:lvl w:ilvl="2" w:tplc="0409001B" w:tentative="1">
+      <w:start w:val="1"/>
+      <w:numFmt w:val="lowerRoman"/>
+      <w:lvlText w:val="%3."/>
+      <w:lvlJc w:val="right"/>
+      <w:pPr>
+        <w:ind w:left="2160" w:hanging="180"/>
+      </w:pPr>
+    </w:lvl>
+    <w:lvl w:ilvl="3" w:tplc="0409000F" w:tentative="1">
+      <w:start w:val="1"/>
+      <w:numFmt w:val="decimal"/>
+      <w:lvlText w:val="%4."/>
+      <w:lvlJc w:val="left"/>
+      <w:pPr>
+        <w:ind w:left="2880" w:hanging="360"/>
+      </w:pPr>
+    </w:lvl>
+    <w:lvl w:ilvl="4" w:tplc="04090019" w:tentative="1">
+      <w:start w:val="1"/>
+      <w:numFmt w:val="lowerLetter"/>
+      <w:lvlText w:val="%5."/>
+      <w:lvlJc w:val="left"/>
+      <w:pPr>
+        <w:ind w:left="3600" w:hanging="360"/>
+      </w:pPr>
+    </w:lvl>
+    <w:lvl w:ilvl="5" w:tplc="0409001B" w:tentative="1">
+      <w:start w:val="1"/>
+      <w:numFmt w:val="lowerRoman"/>
+      <w:lvlText w:val="%6."/>
+      <w:lvlJc w:val="right"/>
+      <w:pPr>
+        <w:ind w:left="4320" w:hanging="180"/>
+      </w:pPr>
+    </w:lvl>
+    <w:lvl w:ilvl="6" w:tplc="0409000F" w:tentative="1">
+      <w:start w:val="1"/>
+      <w:numFmt w:val="decimal"/>
+      <w:lvlText w:val="%7."/>
+      <w:lvlJc w:val="left"/>
+      <w:pPr>
+        <w:ind w:left="5040" w:hanging="360"/>
+      </w:pPr>
+    </w:lvl>
+    <w:lvl w:ilvl="7" w:tplc="04090019" w:tentative="1">
+      <w:start w:val="1"/>
+      <w:numFmt w:val="lowerLetter"/>
+      <w:lvlText w:val="%8."/>
+      <w:lvlJc w:val="left"/>
+      <w:pPr>
+        <w:ind w:left="5760" w:hanging="360"/>
+      </w:pPr>
+    </w:lvl>
+    <w:lvl w:ilvl="8" w:tplc="0409001B" w:tentative="1">
+      <w:start w:val="1"/>
+      <w:numFmt w:val="lowerRoman"/>
+      <w:lvlText w:val="%9."/>
+      <w:lvlJc w:val="right"/>
+      <w:pPr>
+        <w:ind w:left="6480" w:hanging="180"/>
+      </w:pPr>
+    </w:lvl>
+  </w:abstractNum>
+  <w:abstractNum w:abstractNumId="2" w15:restartNumberingAfterBreak="0">
     <w:nsid w:val="49EA6CB8"/>
     <w:multiLevelType w:val="hybridMultilevel"/>
     <w:tmpl w:val="F29AB75C"/>
@@ -1865,7 +2196,7 @@
       </w:pPr>
     </w:lvl>
   </w:abstractNum>
-  <w:abstractNum w:abstractNumId="1" w15:restartNumberingAfterBreak="0">
+  <w:abstractNum w:abstractNumId="3" w15:restartNumberingAfterBreak="0">
     <w:nsid w:val="4A1E2430"/>
     <w:multiLevelType w:val="hybridMultilevel"/>
     <w:tmpl w:val="D562B442"/>
@@ -1954,7 +2285,7 @@
       </w:pPr>
     </w:lvl>
   </w:abstractNum>
-  <w:abstractNum w:abstractNumId="2" w15:restartNumberingAfterBreak="0">
+  <w:abstractNum w:abstractNumId="4" w15:restartNumberingAfterBreak="0">
     <w:nsid w:val="4B3D1B01"/>
     <w:multiLevelType w:val="hybridMultilevel"/>
     <w:tmpl w:val="4B4C0BAC"/>
@@ -2043,7 +2374,7 @@
       </w:pPr>
     </w:lvl>
   </w:abstractNum>
-  <w:abstractNum w:abstractNumId="3" w15:restartNumberingAfterBreak="0">
+  <w:abstractNum w:abstractNumId="5" w15:restartNumberingAfterBreak="0">
     <w:nsid w:val="5AFC4C90"/>
     <w:multiLevelType w:val="hybridMultilevel"/>
     <w:tmpl w:val="F29AB75C"/>
@@ -2129,7 +2460,7 @@
       </w:pPr>
     </w:lvl>
   </w:abstractNum>
-  <w:abstractNum w:abstractNumId="4" w15:restartNumberingAfterBreak="0">
+  <w:abstractNum w:abstractNumId="6" w15:restartNumberingAfterBreak="0">
     <w:nsid w:val="68303C04"/>
     <w:multiLevelType w:val="hybridMultilevel"/>
     <w:tmpl w:val="F29AB75C"/>
@@ -2215,20 +2546,118 @@
       </w:pPr>
     </w:lvl>
   </w:abstractNum>
+  <w:abstractNum w:abstractNumId="7" w15:restartNumberingAfterBreak="0">
+    <w:nsid w:val="78D42FC5"/>
+    <w:multiLevelType w:val="hybridMultilevel"/>
+    <w:tmpl w:val="E184423C"/>
+    <w:lvl w:ilvl="0" w:tplc="0409000F">
+      <w:start w:val="1"/>
+      <w:numFmt w:val="decimal"/>
+      <w:lvlText w:val="%1."/>
+      <w:lvlJc w:val="left"/>
+      <w:pPr>
+        <w:ind w:left="720" w:hanging="360"/>
+      </w:pPr>
+      <w:rPr>
+        <w:rFonts w:hint="default"/>
+      </w:rPr>
+    </w:lvl>
+    <w:lvl w:ilvl="1" w:tplc="04090019" w:tentative="1">
+      <w:start w:val="1"/>
+      <w:numFmt w:val="lowerLetter"/>
+      <w:lvlText w:val="%2."/>
+      <w:lvlJc w:val="left"/>
+      <w:pPr>
+        <w:ind w:left="1440" w:hanging="360"/>
+      </w:pPr>
+    </w:lvl>
+    <w:lvl w:ilvl="2" w:tplc="0409001B" w:tentative="1">
+      <w:start w:val="1"/>
+      <w:numFmt w:val="lowerRoman"/>
+      <w:lvlText w:val="%3."/>
+      <w:lvlJc w:val="right"/>
+      <w:pPr>
+        <w:ind w:left="2160" w:hanging="180"/>
+      </w:pPr>
+    </w:lvl>
+    <w:lvl w:ilvl="3" w:tplc="0409000F" w:tentative="1">
+      <w:start w:val="1"/>
+      <w:numFmt w:val="decimal"/>
+      <w:lvlText w:val="%4."/>
+      <w:lvlJc w:val="left"/>
+      <w:pPr>
+        <w:ind w:left="2880" w:hanging="360"/>
+      </w:pPr>
+    </w:lvl>
+    <w:lvl w:ilvl="4" w:tplc="04090019" w:tentative="1">
+      <w:start w:val="1"/>
+      <w:numFmt w:val="lowerLetter"/>
+      <w:lvlText w:val="%5."/>
+      <w:lvlJc w:val="left"/>
+      <w:pPr>
+        <w:ind w:left="3600" w:hanging="360"/>
+      </w:pPr>
+    </w:lvl>
+    <w:lvl w:ilvl="5" w:tplc="0409001B" w:tentative="1">
+      <w:start w:val="1"/>
+      <w:numFmt w:val="lowerRoman"/>
+      <w:lvlText w:val="%6."/>
+      <w:lvlJc w:val="right"/>
+      <w:pPr>
+        <w:ind w:left="4320" w:hanging="180"/>
+      </w:pPr>
+    </w:lvl>
+    <w:lvl w:ilvl="6" w:tplc="0409000F" w:tentative="1">
+      <w:start w:val="1"/>
+      <w:numFmt w:val="decimal"/>
+      <w:lvlText w:val="%7."/>
+      <w:lvlJc w:val="left"/>
+      <w:pPr>
+        <w:ind w:left="5040" w:hanging="360"/>
+      </w:pPr>
+    </w:lvl>
+    <w:lvl w:ilvl="7" w:tplc="04090019" w:tentative="1">
+      <w:start w:val="1"/>
+      <w:numFmt w:val="lowerLetter"/>
+      <w:lvlText w:val="%8."/>
+      <w:lvlJc w:val="left"/>
+      <w:pPr>
+        <w:ind w:left="5760" w:hanging="360"/>
+      </w:pPr>
+    </w:lvl>
+    <w:lvl w:ilvl="8" w:tplc="0409001B" w:tentative="1">
+      <w:start w:val="1"/>
+      <w:numFmt w:val="lowerRoman"/>
+      <w:lvlText w:val="%9."/>
+      <w:lvlJc w:val="right"/>
+      <w:pPr>
+        <w:ind w:left="6480" w:hanging="180"/>
+      </w:pPr>
+    </w:lvl>
+  </w:abstractNum>
   <w:num w:numId="1" w16cid:durableId="1319960807">
+    <w:abstractNumId w:val="5"/>
+  </w:num>
+  <w:num w:numId="2" w16cid:durableId="1049651200">
     <w:abstractNumId w:val="3"/>
   </w:num>
-  <w:num w:numId="2" w16cid:durableId="1049651200">
+  <w:num w:numId="3" w16cid:durableId="608700631">
+    <w:abstractNumId w:val="4"/>
+  </w:num>
+  <w:num w:numId="4" w16cid:durableId="770584738">
+    <w:abstractNumId w:val="6"/>
+  </w:num>
+  <w:num w:numId="5" w16cid:durableId="722339119">
+    <w:abstractNumId w:val="2"/>
+  </w:num>
+  <w:num w:numId="6" w16cid:durableId="1870416249">
     <w:abstractNumId w:val="1"/>
   </w:num>
-  <w:num w:numId="3" w16cid:durableId="608700631">
-    <w:abstractNumId w:val="2"/>
+  <w:num w:numId="7" w16cid:durableId="1523740639">
+    <w:abstractNumId w:val="0"/>
   </w:num>
-  <w:num w:numId="4" w16cid:durableId="770584738">
-    <w:abstractNumId w:val="4"/>
-  </w:num>
-  <w:num w:numId="5" w16cid:durableId="722339119">
-    <w:abstractNumId w:val="0"/>
+  <w:num w:numId="8" w16cid:durableId="11534401">
+    <w:abstractNumId w:val="7"/>
   </w:num>
 </w:numbering>
 </file>

</xml_diff>

<commit_message>
fix avoided fert calcs2
</commit_message>
<xml_diff>
--- a/docs/LCA-factors-methods-v2.docx
+++ b/docs/LCA-factors-methods-v2.docx
@@ -15,8 +15,13 @@
     </w:p>
     <w:p>
       <w:r>
-        <w:t>Determine the potential for irrigated Californian alfalfa to be climate-neutral</w:t>
-      </w:r>
+        <w:t>Determine the potential for irrigated Californian alfalfa to be climate-</w:t>
+      </w:r>
+      <w:proofErr w:type="gramStart"/>
+      <w:r>
+        <w:t>neutral</w:t>
+      </w:r>
+      <w:proofErr w:type="gramEnd"/>
     </w:p>
     <w:p>
       <w:pPr>
@@ -93,15 +98,20 @@
         <w:t>V</w:t>
       </w:r>
       <w:r>
-        <w:t>ariability</w:t>
-      </w:r>
-      <w:r>
-        <w:t>:</w:t>
-      </w:r>
-    </w:p>
-    <w:p>
-      <w:r>
-        <w:t xml:space="preserve">The categories Steinmann et al. 2014 report are spatial, temporal, and technological. There could be others. These are things under our control, and that present opportunities for optimization. Temporal is hard, and isn’t used in their example. </w:t>
+        <w:t>ariability:</w:t>
+      </w:r>
+    </w:p>
+    <w:p>
+      <w:r>
+        <w:t xml:space="preserve">The categories Steinmann et al. 2014 report are spatial, temporal, and technological. There could be others. These are things under our control, and that present opportunities for optimization. Temporal is </w:t>
+      </w:r>
+      <w:proofErr w:type="gramStart"/>
+      <w:r>
+        <w:t>hard, and</w:t>
+      </w:r>
+      <w:proofErr w:type="gramEnd"/>
+      <w:r>
+        <w:t xml:space="preserve"> isn’t used in their example. </w:t>
       </w:r>
     </w:p>
     <w:p>
@@ -183,7 +193,13 @@
         </w:numPr>
       </w:pPr>
       <w:r>
-        <w:t>Number of harvests (I don’t actually think it is realistic to expect folks to change this for GHG/energy considerations)</w:t>
+        <w:t>Deficit irrigation – normal irrigation until a point, then just stop. Impacts n</w:t>
+      </w:r>
+      <w:r>
+        <w:t xml:space="preserve">umber of harvests </w:t>
+      </w:r>
+      <w:r>
+        <w:t xml:space="preserve">and irrigation </w:t>
       </w:r>
     </w:p>
     <w:p>
@@ -224,8 +240,13 @@
         </w:numPr>
       </w:pPr>
       <w:r>
-        <w:t>No carbon credit</w:t>
-      </w:r>
+        <w:t xml:space="preserve">No carbon </w:t>
+      </w:r>
+      <w:proofErr w:type="gramStart"/>
+      <w:r>
+        <w:t>credit</w:t>
+      </w:r>
+      <w:proofErr w:type="gramEnd"/>
     </w:p>
     <w:p>
       <w:pPr>
@@ -256,10 +277,7 @@
         <w:pStyle w:val="Heading1"/>
       </w:pPr>
       <w:r>
-        <w:t>Uncertainty</w:t>
-      </w:r>
-      <w:r>
-        <w:t>:</w:t>
+        <w:t>Uncertainty:</w:t>
       </w:r>
     </w:p>
     <w:p>
@@ -286,12 +304,28 @@
       </w:r>
       <w:r>
         <w:lastRenderedPageBreak/>
-        <w:t xml:space="preserve">varying from 0-infinity, a log-normal distribution could be used. For positive values with finite ranges, a pert-distribution might be good. </w:t>
-      </w:r>
-    </w:p>
-    <w:p>
-      <w:r>
-        <w:t xml:space="preserve">Are these correlated? If not you can do a one-at-a-time sensitivity analysis using the min and max values to see how big of a perturbation they cause. </w:t>
+        <w:t xml:space="preserve">varying from 0-infinity, a log-normal distribution could be used. For positive values with finite ranges, a </w:t>
+      </w:r>
+      <w:proofErr w:type="gramStart"/>
+      <w:r>
+        <w:t>pert-distribution</w:t>
+      </w:r>
+      <w:proofErr w:type="gramEnd"/>
+      <w:r>
+        <w:t xml:space="preserve"> might be good. </w:t>
+      </w:r>
+    </w:p>
+    <w:p>
+      <w:r>
+        <w:t xml:space="preserve">Are these correlated? If </w:t>
+      </w:r>
+      <w:proofErr w:type="gramStart"/>
+      <w:r>
+        <w:t>not</w:t>
+      </w:r>
+      <w:proofErr w:type="gramEnd"/>
+      <w:r>
+        <w:t xml:space="preserve"> you can do a one-at-a-time sensitivity analysis using the min and max values to see how big of a perturbation they cause. </w:t>
       </w:r>
     </w:p>
     <w:p>
@@ -306,7 +340,15 @@
         <w:t>Amount of system N leaving as N2O emissions</w:t>
       </w:r>
       <w:r>
-        <w:t xml:space="preserve"> (0-?% use literature to define a max?)</w:t>
+        <w:t xml:space="preserve"> (0</w:t>
+      </w:r>
+      <w:proofErr w:type="gramStart"/>
+      <w:r>
+        <w:t>-?%</w:t>
+      </w:r>
+      <w:proofErr w:type="gramEnd"/>
+      <w:r>
+        <w:t xml:space="preserve"> use literature to define a max?)</w:t>
       </w:r>
     </w:p>
     <w:p>
@@ -333,10 +375,18 @@
         </w:numPr>
       </w:pPr>
       <w:r>
-        <w:t>Depth of well to ground water?</w:t>
-      </w:r>
-      <w:r>
-        <w:t>(0-?)</w:t>
+        <w:t xml:space="preserve">Depth of well to ground </w:t>
+      </w:r>
+      <w:proofErr w:type="gramStart"/>
+      <w:r>
+        <w:t>water?</w:t>
+      </w:r>
+      <w:r>
+        <w:t>(</w:t>
+      </w:r>
+      <w:proofErr w:type="gramEnd"/>
+      <w:r>
+        <w:t>0-?)</w:t>
       </w:r>
     </w:p>
     <w:p>
@@ -430,23 +480,49 @@
     </w:p>
     <w:p>
       <w:r>
-        <w:t>A need to distinguish between uncertainty and variability</w:t>
-      </w:r>
+        <w:t xml:space="preserve">A need to distinguish between uncertainty and </w:t>
+      </w:r>
+      <w:proofErr w:type="gramStart"/>
+      <w:r>
+        <w:t>variability</w:t>
+      </w:r>
+      <w:proofErr w:type="gramEnd"/>
     </w:p>
     <w:p>
       <w:r>
         <w:t xml:space="preserve">Energy is </w:t>
       </w:r>
       <w:r>
-        <w:t>first step, GHG is built upon that calculation</w:t>
-      </w:r>
-    </w:p>
-    <w:p>
-      <w:r>
-        <w:t xml:space="preserve">Using 100-year GWP (to combine gases, as is standard) means any carbon that is sequestered and released within a 100 year timeframe is NOT </w:t>
-      </w:r>
-      <w:r>
-        <w:t xml:space="preserve">allowed to be counted. The orchard folks (Marvinney et al. 2015) used an alternative method, ‘Time Adjusted Warming Potential’ so they could account for storage of CO2 in trees. To do this you need an estimate of how long the carbon will remain in the soil (they said 25 years). </w:t>
+        <w:t xml:space="preserve">first step, GHG is built upon that </w:t>
+      </w:r>
+      <w:proofErr w:type="gramStart"/>
+      <w:r>
+        <w:t>calculation</w:t>
+      </w:r>
+      <w:proofErr w:type="gramEnd"/>
+    </w:p>
+    <w:p>
+      <w:r>
+        <w:t xml:space="preserve">Using 100-year GWP (to combine gases, as is standard) means any carbon that is sequestered and released within a </w:t>
+      </w:r>
+      <w:proofErr w:type="gramStart"/>
+      <w:r>
+        <w:t>100 year</w:t>
+      </w:r>
+      <w:proofErr w:type="gramEnd"/>
+      <w:r>
+        <w:t xml:space="preserve"> timeframe is NOT </w:t>
+      </w:r>
+      <w:r>
+        <w:t>allowed to be counted. The orchard folks (</w:t>
+      </w:r>
+      <w:proofErr w:type="spellStart"/>
+      <w:r>
+        <w:t>Marvinney</w:t>
+      </w:r>
+      <w:proofErr w:type="spellEnd"/>
+      <w:r>
+        <w:t xml:space="preserve"> et al. 2015) used an alternative method, ‘Time Adjusted Warming Potential’ so they could account for storage of CO2 in trees. To do this you need an estimate of how long the carbon will remain in the soil (they said 25 years). </w:t>
       </w:r>
     </w:p>
     <w:p>
@@ -454,8 +530,13 @@
         <w:pStyle w:val="Heading1"/>
       </w:pPr>
       <w:r>
-        <w:t>Components of alfalfa production needing GHG estimates</w:t>
-      </w:r>
+        <w:t xml:space="preserve">Components of alfalfa production needing GHG </w:t>
+      </w:r>
+      <w:proofErr w:type="gramStart"/>
+      <w:r>
+        <w:t>estimates</w:t>
+      </w:r>
+      <w:proofErr w:type="gramEnd"/>
     </w:p>
     <w:p/>
     <w:p>
@@ -487,8 +568,13 @@
         <w:t xml:space="preserve">Energy consumed by tractor </w:t>
       </w:r>
       <w:r>
-        <w:t>for field operations</w:t>
-      </w:r>
+        <w:t xml:space="preserve">for field </w:t>
+      </w:r>
+      <w:proofErr w:type="gramStart"/>
+      <w:r>
+        <w:t>operations</w:t>
+      </w:r>
+      <w:proofErr w:type="gramEnd"/>
     </w:p>
     <w:p>
       <w:pPr>
@@ -503,8 +589,13 @@
         </w:rPr>
       </w:pPr>
       <w:r>
-        <w:t>Energy requirement is based on physics</w:t>
-      </w:r>
+        <w:t xml:space="preserve">Energy requirement is based on </w:t>
+      </w:r>
+      <w:proofErr w:type="gramStart"/>
+      <w:r>
+        <w:t>physics</w:t>
+      </w:r>
+      <w:proofErr w:type="gramEnd"/>
     </w:p>
     <w:p>
       <w:pPr>
@@ -519,8 +610,13 @@
         </w:rPr>
       </w:pPr>
       <w:r>
-        <w:t>Energy actually used depends on fuel and how efficiently it transforms energy into work</w:t>
-      </w:r>
+        <w:t xml:space="preserve">Energy actually used depends on fuel and how efficiently it transforms energy into </w:t>
+      </w:r>
+      <w:proofErr w:type="gramStart"/>
+      <w:r>
+        <w:t>work</w:t>
+      </w:r>
+      <w:proofErr w:type="gramEnd"/>
     </w:p>
     <w:p>
       <w:pPr>
@@ -535,8 +631,21 @@
         </w:rPr>
       </w:pPr>
       <w:r>
-        <w:t>Diesel transforms 30% of it’s energy release into work</w:t>
-      </w:r>
+        <w:t xml:space="preserve">Diesel transforms 30% of </w:t>
+      </w:r>
+      <w:proofErr w:type="spellStart"/>
+      <w:r>
+        <w:t>it’s</w:t>
+      </w:r>
+      <w:proofErr w:type="spellEnd"/>
+      <w:r>
+        <w:t xml:space="preserve"> energy release into </w:t>
+      </w:r>
+      <w:proofErr w:type="gramStart"/>
+      <w:r>
+        <w:t>work</w:t>
+      </w:r>
+      <w:proofErr w:type="gramEnd"/>
     </w:p>
     <w:p>
       <w:pPr>
@@ -567,8 +676,13 @@
         </w:rPr>
       </w:pPr>
       <w:r>
-        <w:t>FTM ignores these inefficiencies, NRCS tool does not</w:t>
-      </w:r>
+        <w:t xml:space="preserve">FTM ignores these inefficiencies, NRCS tool does </w:t>
+      </w:r>
+      <w:proofErr w:type="gramStart"/>
+      <w:r>
+        <w:t>not</w:t>
+      </w:r>
+      <w:proofErr w:type="gramEnd"/>
     </w:p>
     <w:p>
       <w:pPr>
@@ -583,8 +697,13 @@
         </w:rPr>
       </w:pPr>
       <w:r>
-        <w:t>Energy consumed by pump for irrigation, depends on fuel used</w:t>
-      </w:r>
+        <w:t xml:space="preserve">Energy consumed by pump for irrigation, depends on fuel </w:t>
+      </w:r>
+      <w:proofErr w:type="gramStart"/>
+      <w:r>
+        <w:t>used</w:t>
+      </w:r>
+      <w:proofErr w:type="gramEnd"/>
     </w:p>
     <w:p>
       <w:r>
@@ -610,8 +729,13 @@
         <w:t>manufactur</w:t>
       </w:r>
       <w:r>
-        <w:t>e fuel used by tractor/irrigation pump</w:t>
-      </w:r>
+        <w:t xml:space="preserve">e fuel used by tractor/irrigation </w:t>
+      </w:r>
+      <w:proofErr w:type="gramStart"/>
+      <w:r>
+        <w:t>pump</w:t>
+      </w:r>
+      <w:proofErr w:type="gramEnd"/>
     </w:p>
     <w:p>
       <w:pPr>
@@ -626,8 +750,13 @@
         </w:rPr>
       </w:pPr>
       <w:r>
-        <w:t>Fossil fuels require less energy to produce compared to electricity</w:t>
-      </w:r>
+        <w:t xml:space="preserve">Fossil fuels require less energy to produce compared to </w:t>
+      </w:r>
+      <w:proofErr w:type="gramStart"/>
+      <w:r>
+        <w:t>electricity</w:t>
+      </w:r>
+      <w:proofErr w:type="gramEnd"/>
     </w:p>
     <w:p>
       <w:pPr>
@@ -642,8 +771,13 @@
         </w:rPr>
       </w:pPr>
       <w:r>
-        <w:t>This is because often electricity is produced by burning fossil fuels</w:t>
-      </w:r>
+        <w:t xml:space="preserve">This is because often electricity is produced by burning fossil </w:t>
+      </w:r>
+      <w:proofErr w:type="gramStart"/>
+      <w:r>
+        <w:t>fuels</w:t>
+      </w:r>
+      <w:proofErr w:type="gramEnd"/>
     </w:p>
     <w:p>
       <w:pPr>
@@ -675,8 +809,13 @@
         </w:rPr>
       </w:pPr>
       <w:r>
-        <w:t>Currently estimates are based on a region’s electricity source profile</w:t>
-      </w:r>
+        <w:t xml:space="preserve">Currently estimates are based on a region’s electricity source </w:t>
+      </w:r>
+      <w:proofErr w:type="gramStart"/>
+      <w:r>
+        <w:t>profile</w:t>
+      </w:r>
+      <w:proofErr w:type="gramEnd"/>
     </w:p>
     <w:p>
       <w:pPr>
@@ -691,8 +830,13 @@
         </w:rPr>
       </w:pPr>
       <w:r>
-        <w:t>Energy used to manufacture applied pesticides</w:t>
-      </w:r>
+        <w:t xml:space="preserve">Energy used to manufacture applied </w:t>
+      </w:r>
+      <w:proofErr w:type="gramStart"/>
+      <w:r>
+        <w:t>pesticides</w:t>
+      </w:r>
+      <w:proofErr w:type="gramEnd"/>
     </w:p>
     <w:p>
       <w:pPr>
@@ -707,8 +851,13 @@
         </w:rPr>
       </w:pPr>
       <w:r>
-        <w:t>Energy used to manufacture applied fertilizer</w:t>
-      </w:r>
+        <w:t xml:space="preserve">Energy used to manufacture applied </w:t>
+      </w:r>
+      <w:proofErr w:type="gramStart"/>
+      <w:r>
+        <w:t>fertilizer</w:t>
+      </w:r>
+      <w:proofErr w:type="gramEnd"/>
     </w:p>
     <w:p>
       <w:pPr>
@@ -723,8 +872,13 @@
         </w:rPr>
       </w:pPr>
       <w:r>
-        <w:t>I think there must be a better source for this, GREET has a value for N, PO5, etc. and you just add those values up. So UAN-32 and ammonia have the same embedded N energy value</w:t>
-      </w:r>
+        <w:t xml:space="preserve">I think there must be a better source for this, GREET has a value for N, PO5, etc. and you just add those values up. So UAN-32 and ammonia have the same embedded N energy </w:t>
+      </w:r>
+      <w:proofErr w:type="gramStart"/>
+      <w:r>
+        <w:t>value</w:t>
+      </w:r>
+      <w:proofErr w:type="gramEnd"/>
     </w:p>
     <w:p>
       <w:pPr>
@@ -735,8 +889,13 @@
         </w:numPr>
       </w:pPr>
       <w:r>
-        <w:t>Energy used to manufacture planted seed</w:t>
-      </w:r>
+        <w:t xml:space="preserve">Energy used to manufacture planted </w:t>
+      </w:r>
+      <w:proofErr w:type="gramStart"/>
+      <w:r>
+        <w:t>seed</w:t>
+      </w:r>
+      <w:proofErr w:type="gramEnd"/>
     </w:p>
     <w:p/>
     <w:p>
@@ -797,8 +956,13 @@
         </w:rPr>
       </w:pPr>
       <w:r>
-        <w:t>CO2 sequestered in soil</w:t>
-      </w:r>
+        <w:t xml:space="preserve">CO2 sequestered in </w:t>
+      </w:r>
+      <w:proofErr w:type="gramStart"/>
+      <w:r>
+        <w:t>soil</w:t>
+      </w:r>
+      <w:proofErr w:type="gramEnd"/>
     </w:p>
     <w:p>
       <w:pPr>
@@ -813,7 +977,15 @@
         </w:rPr>
       </w:pPr>
       <w:r>
-        <w:t xml:space="preserve">N2O formed and released from soil </w:t>
+        <w:t xml:space="preserve">N2O formed and released from </w:t>
+      </w:r>
+      <w:proofErr w:type="gramStart"/>
+      <w:r>
+        <w:t>soil</w:t>
+      </w:r>
+      <w:proofErr w:type="gramEnd"/>
+      <w:r>
+        <w:t xml:space="preserve"> </w:t>
       </w:r>
     </w:p>
     <w:p>
@@ -834,8 +1006,13 @@
         </w:rPr>
       </w:pPr>
       <w:r>
-        <w:t>CO2 released during fuel/energy manufacturing</w:t>
-      </w:r>
+        <w:t xml:space="preserve">CO2 released during fuel/energy </w:t>
+      </w:r>
+      <w:proofErr w:type="gramStart"/>
+      <w:r>
+        <w:t>manufacturing</w:t>
+      </w:r>
+      <w:proofErr w:type="gramEnd"/>
     </w:p>
     <w:p>
       <w:pPr>
@@ -850,8 +1027,13 @@
         </w:rPr>
       </w:pPr>
       <w:r>
-        <w:t>CO2 released during pesticide manufacturing</w:t>
-      </w:r>
+        <w:t xml:space="preserve">CO2 released during pesticide </w:t>
+      </w:r>
+      <w:proofErr w:type="gramStart"/>
+      <w:r>
+        <w:t>manufacturing</w:t>
+      </w:r>
+      <w:proofErr w:type="gramEnd"/>
     </w:p>
     <w:p>
       <w:pPr>
@@ -866,8 +1048,13 @@
         </w:rPr>
       </w:pPr>
       <w:r>
-        <w:t>CO2 released during fertilizer manufacturing</w:t>
-      </w:r>
+        <w:t xml:space="preserve">CO2 released during fertilizer </w:t>
+      </w:r>
+      <w:proofErr w:type="gramStart"/>
+      <w:r>
+        <w:t>manufacturing</w:t>
+      </w:r>
+      <w:proofErr w:type="gramEnd"/>
     </w:p>
     <w:p>
       <w:pPr>
@@ -878,8 +1065,13 @@
         </w:numPr>
       </w:pPr>
       <w:r>
-        <w:t>CO2 released during seed production</w:t>
-      </w:r>
+        <w:t xml:space="preserve">CO2 released during seed </w:t>
+      </w:r>
+      <w:proofErr w:type="gramStart"/>
+      <w:r>
+        <w:t>production</w:t>
+      </w:r>
+      <w:proofErr w:type="gramEnd"/>
     </w:p>
     <w:p>
       <w:pPr>
@@ -890,8 +1082,13 @@
         </w:numPr>
       </w:pPr>
       <w:r>
-        <w:t>N2O produced from downstream soil N leaching</w:t>
-      </w:r>
+        <w:t xml:space="preserve">N2O produced from downstream soil N </w:t>
+      </w:r>
+      <w:proofErr w:type="gramStart"/>
+      <w:r>
+        <w:t>leaching</w:t>
+      </w:r>
+      <w:proofErr w:type="gramEnd"/>
     </w:p>
     <w:p>
       <w:pPr>
@@ -902,8 +1099,13 @@
         </w:numPr>
       </w:pPr>
       <w:r>
-        <w:t>N2O NOT produced due to reduced fertilizer needs of next crop</w:t>
-      </w:r>
+        <w:t xml:space="preserve">N2O NOT produced due to reduced fertilizer needs of next </w:t>
+      </w:r>
+      <w:proofErr w:type="gramStart"/>
+      <w:r>
+        <w:t>crop</w:t>
+      </w:r>
+      <w:proofErr w:type="gramEnd"/>
     </w:p>
     <w:p/>
     <w:p/>
@@ -1395,18 +1597,47 @@
       </w:pPr>
       <w:r>
         <w:lastRenderedPageBreak/>
-        <w:t>Energy consumed by tractor for field operations</w:t>
-      </w:r>
+        <w:t xml:space="preserve">Energy consumed by tractor for field </w:t>
+      </w:r>
+      <w:proofErr w:type="gramStart"/>
+      <w:r>
+        <w:t>operations</w:t>
+      </w:r>
+      <w:proofErr w:type="gramEnd"/>
     </w:p>
     <w:p/>
     <w:p>
       <w:r>
-        <w:t xml:space="preserve">The USDA (I actually don’t know who developed these fuel estimates) has a dataset they use for running erosion models. The dataset includes different types of field operations, with each operation assigned a fuel consumption value (in liters of diesel consumed per acre). These estimates were created in the 1980s. </w:t>
-      </w:r>
-    </w:p>
-    <w:p>
-      <w:r>
-        <w:t xml:space="preserve">Getting the amount of energy required for tractor operations requires some back calculations. We know the amount of diesel it uses, but diesel engines don’t transfer 100% of the energy into mechanical work. Table 19.1 of the irrigation book shows thermal efficiencies of each fuel type. There is also an inefficiency as the energy powers a PTO, alternator, etc. which doesn’t transfer energy perfectly to doing the work (see Jon Chilcote’s email). So these efficiencies are a best-case scenario for tractors, and are a good estimate for irrigation pumps. </w:t>
+        <w:t xml:space="preserve">The USDA (I </w:t>
+      </w:r>
+      <w:proofErr w:type="gramStart"/>
+      <w:r>
+        <w:t>actually don’t</w:t>
+      </w:r>
+      <w:proofErr w:type="gramEnd"/>
+      <w:r>
+        <w:t xml:space="preserve"> know who developed these fuel estimates) has a dataset they use for running erosion models. The dataset includes different types of field operations, with each operation assigned a fuel consumption value (in liters of diesel consumed per acre). These estimates were created in the 1980s. </w:t>
+      </w:r>
+    </w:p>
+    <w:p>
+      <w:r>
+        <w:t xml:space="preserve">Getting the amount of energy required for tractor operations requires some back calculations. We know the amount of diesel it uses, but diesel engines don’t transfer 100% of the energy into mechanical work. Table 19.1 of the irrigation book shows thermal efficiencies of each fuel type. There is also an inefficiency as the energy powers a PTO, alternator, etc. which doesn’t transfer energy perfectly to doing the work (see Jon </w:t>
+      </w:r>
+      <w:proofErr w:type="spellStart"/>
+      <w:r>
+        <w:t>Chilcote’s</w:t>
+      </w:r>
+      <w:proofErr w:type="spellEnd"/>
+      <w:r>
+        <w:t xml:space="preserve"> email). </w:t>
+      </w:r>
+      <w:proofErr w:type="gramStart"/>
+      <w:r>
+        <w:t>So</w:t>
+      </w:r>
+      <w:proofErr w:type="gramEnd"/>
+      <w:r>
+        <w:t xml:space="preserve"> these efficiencies are a best-case scenario for tractors, and are a good estimate for irrigation pumps. </w:t>
       </w:r>
     </w:p>
     <w:p/>
@@ -1466,7 +1697,15 @@
         <w:t>Energy output from diesel</w:t>
       </w:r>
       <w:r>
-        <w:t>-based system (EO_dies)</w:t>
+        <w:t>-based system (</w:t>
+      </w:r>
+      <w:proofErr w:type="spellStart"/>
+      <w:r>
+        <w:t>EO_dies</w:t>
+      </w:r>
+      <w:proofErr w:type="spellEnd"/>
+      <w:r>
+        <w:t>)</w:t>
       </w:r>
       <w:r>
         <w:t xml:space="preserve"> = </w:t>
@@ -1477,29 +1716,74 @@
         <w:ind w:firstLine="720"/>
       </w:pPr>
       <w:r>
-        <w:t>gallons of diesel used per hectare * 138,000 BTUs/gal diesel</w:t>
-      </w:r>
-    </w:p>
-    <w:p>
-      <w:r>
-        <w:t xml:space="preserve">Only 30.3% of that energy is actually being used to do work. </w:t>
-      </w:r>
-    </w:p>
-    <w:p>
-      <w:r>
-        <w:t>Energy required to do the work (ER) = EO_dies * 0.303</w:t>
+        <w:t xml:space="preserve">gallons of diesel used per hectare * 138,000 BTUs/gal </w:t>
+      </w:r>
+      <w:proofErr w:type="gramStart"/>
+      <w:r>
+        <w:t>diesel</w:t>
+      </w:r>
+      <w:proofErr w:type="gramEnd"/>
+    </w:p>
+    <w:p>
+      <w:r>
+        <w:t xml:space="preserve">Only 30.3% of that energy is </w:t>
+      </w:r>
+      <w:proofErr w:type="gramStart"/>
+      <w:r>
+        <w:t>actually being</w:t>
+      </w:r>
+      <w:proofErr w:type="gramEnd"/>
+      <w:r>
+        <w:t xml:space="preserve"> used to do work. </w:t>
+      </w:r>
+    </w:p>
+    <w:p>
+      <w:r>
+        <w:t xml:space="preserve">Energy required to do the work (ER) = </w:t>
+      </w:r>
+      <w:proofErr w:type="spellStart"/>
+      <w:r>
+        <w:t>EO_dies</w:t>
+      </w:r>
+      <w:proofErr w:type="spellEnd"/>
+      <w:r>
+        <w:t xml:space="preserve"> * 0.303</w:t>
       </w:r>
     </w:p>
     <w:p/>
     <w:p>
       <w:r>
         <w:lastRenderedPageBreak/>
-        <w:t>Once you have the energy required, you can see how much energy is output based on the user-entered fuel source. So if a producer is using an electric motor, for example, the energy output from that system would be:</w:t>
-      </w:r>
-    </w:p>
-    <w:p>
-      <w:r>
-        <w:t>ER = Energy output from an electric-based system (EO_elect) * 0.906</w:t>
+        <w:t xml:space="preserve">Once you have the energy required, you can see how much energy </w:t>
+      </w:r>
+      <w:proofErr w:type="gramStart"/>
+      <w:r>
+        <w:t>is output</w:t>
+      </w:r>
+      <w:proofErr w:type="gramEnd"/>
+      <w:r>
+        <w:t xml:space="preserve"> based on the user-entered fuel source. </w:t>
+      </w:r>
+      <w:proofErr w:type="gramStart"/>
+      <w:r>
+        <w:t>So</w:t>
+      </w:r>
+      <w:proofErr w:type="gramEnd"/>
+      <w:r>
+        <w:t xml:space="preserve"> if a producer is using an electric motor, for example, the energy output from that system would be:</w:t>
+      </w:r>
+    </w:p>
+    <w:p>
+      <w:r>
+        <w:t>ER = Energy output from an electric-based system (</w:t>
+      </w:r>
+      <w:proofErr w:type="spellStart"/>
+      <w:r>
+        <w:t>EO_elect</w:t>
+      </w:r>
+      <w:proofErr w:type="spellEnd"/>
+      <w:r>
+        <w:t>) * 0.906</w:t>
       </w:r>
     </w:p>
     <w:p/>
@@ -1585,7 +1869,15 @@
     </w:p>
     <w:p>
       <w:r>
-        <w:t xml:space="preserve">From a paper, it said ethanol’s carbon intensity is 50 gco2e per MJ ethanol. Conversions (45 MJ/kg ethanol) comes out to 6.6 kg co2e/gal. The paper says this is 40% lower than other fuels. So let’s say 10 kg co2e/gal. This is roughly equivalent to the amount released upon combustion.  </w:t>
+        <w:t xml:space="preserve">From a paper, it said ethanol’s carbon intensity is 50 gco2e per MJ ethanol. Conversions (45 MJ/kg ethanol) comes out to 6.6 kg co2e/gal. The paper says this is 40% lower than other fuels. </w:t>
+      </w:r>
+      <w:proofErr w:type="gramStart"/>
+      <w:r>
+        <w:t>So</w:t>
+      </w:r>
+      <w:proofErr w:type="gramEnd"/>
+      <w:r>
+        <w:t xml:space="preserve"> let’s say 10 kg co2e/gal. This is roughly equivalent to the amount released upon combustion.  </w:t>
       </w:r>
     </w:p>
     <w:p>
@@ -1603,7 +1895,15 @@
     </w:p>
     <w:p>
       <w:r>
-        <w:t xml:space="preserve">Look at that Audsley paper. </w:t>
+        <w:t xml:space="preserve">Look at that </w:t>
+      </w:r>
+      <w:proofErr w:type="spellStart"/>
+      <w:r>
+        <w:t>Audsley</w:t>
+      </w:r>
+      <w:proofErr w:type="spellEnd"/>
+      <w:r>
+        <w:t xml:space="preserve"> paper. </w:t>
       </w:r>
     </w:p>
     <w:p>
@@ -1623,22 +1923,62 @@
     </w:p>
     <w:p>
       <w:r>
-        <w:t>454 for preglone + glyphosate</w:t>
-      </w:r>
-    </w:p>
-    <w:p>
-      <w:r>
-        <w:t>264 for not preglone + glyphosate</w:t>
-      </w:r>
-    </w:p>
-    <w:p>
-      <w:r>
-        <w:t xml:space="preserve">Tulare applied 2 pints per acre of Roundup PowerMaxx which has 5.88 lbs glyphosate per gallon. </w:t>
-      </w:r>
-    </w:p>
-    <w:p>
-      <w:r>
-        <w:t xml:space="preserve">2 pints is 0.25 gallons, so that is 1.47 lbs of glyphosate per acre, or 1.65 kg/ha. </w:t>
+        <w:t xml:space="preserve">454 for </w:t>
+      </w:r>
+      <w:proofErr w:type="spellStart"/>
+      <w:r>
+        <w:t>preglone</w:t>
+      </w:r>
+      <w:proofErr w:type="spellEnd"/>
+      <w:r>
+        <w:t xml:space="preserve"> + glyphosate</w:t>
+      </w:r>
+    </w:p>
+    <w:p>
+      <w:r>
+        <w:t xml:space="preserve">264 for not </w:t>
+      </w:r>
+      <w:proofErr w:type="spellStart"/>
+      <w:r>
+        <w:t>preglone</w:t>
+      </w:r>
+      <w:proofErr w:type="spellEnd"/>
+      <w:r>
+        <w:t xml:space="preserve"> + glyphosate</w:t>
+      </w:r>
+    </w:p>
+    <w:p>
+      <w:r>
+        <w:t xml:space="preserve">Tulare applied 2 pints per acre of Roundup </w:t>
+      </w:r>
+      <w:proofErr w:type="spellStart"/>
+      <w:r>
+        <w:t>PowerMaxx</w:t>
+      </w:r>
+      <w:proofErr w:type="spellEnd"/>
+      <w:r>
+        <w:t xml:space="preserve"> which has 5.88 </w:t>
+      </w:r>
+      <w:proofErr w:type="spellStart"/>
+      <w:r>
+        <w:t>lbs</w:t>
+      </w:r>
+      <w:proofErr w:type="spellEnd"/>
+      <w:r>
+        <w:t xml:space="preserve"> glyphosate per gallon. </w:t>
+      </w:r>
+    </w:p>
+    <w:p>
+      <w:r>
+        <w:t xml:space="preserve">2 pints is 0.25 gallons, so that is 1.47 </w:t>
+      </w:r>
+      <w:proofErr w:type="spellStart"/>
+      <w:r>
+        <w:t>lbs</w:t>
+      </w:r>
+      <w:proofErr w:type="spellEnd"/>
+      <w:r>
+        <w:t xml:space="preserve"> of glyphosate per acre, or 1.65 kg/ha. </w:t>
       </w:r>
     </w:p>
     <w:p>
@@ -1648,7 +1988,15 @@
     </w:p>
     <w:p>
       <w:r>
-        <w:t>Now it depends where the energy to create this chemical comes from. If it comes from a coal-fired power plant then 1MWh releases 850 kg co2e. 1 MJ is 0.0002777 MWh. This could mean 177 kg co2e/ha per Roundup application</w:t>
+        <w:t xml:space="preserve">Now it depends where the energy to create this chemical comes from. If it comes from a coal-fired power </w:t>
+      </w:r>
+      <w:proofErr w:type="gramStart"/>
+      <w:r>
+        <w:t>plant</w:t>
+      </w:r>
+      <w:proofErr w:type="gramEnd"/>
+      <w:r>
+        <w:t xml:space="preserve"> then 1MWh releases 850 kg co2e. 1 MJ is 0.0002777 MWh. This could mean 177 kg co2e/ha per Roundup application</w:t>
       </w:r>
       <w:r>
         <w:t>?</w:t>
@@ -1704,7 +2052,47 @@
     </w:p>
     <w:p>
       <w:r>
-        <w:t xml:space="preserve">For MAP, they list 6,521 BTUs/lb product. In Tulare they applied 200 lbs per ac, so 1,304,200 btus/ac, or roughly 20 gallons of diesel used per hectare. FTM says ther are 22.7 lbs of co2 eq in a gal of diesel (again, only combustion?), so ~200 kg co2e/ha. </w:t>
+        <w:t>For MAP, they list 6,521 BTUs/</w:t>
+      </w:r>
+      <w:proofErr w:type="spellStart"/>
+      <w:r>
+        <w:t>lb</w:t>
+      </w:r>
+      <w:proofErr w:type="spellEnd"/>
+      <w:r>
+        <w:t xml:space="preserve"> product. In Tulare they applied 200 </w:t>
+      </w:r>
+      <w:proofErr w:type="spellStart"/>
+      <w:r>
+        <w:t>lbs</w:t>
+      </w:r>
+      <w:proofErr w:type="spellEnd"/>
+      <w:r>
+        <w:t xml:space="preserve"> per ac, so 1,304,200 </w:t>
+      </w:r>
+      <w:proofErr w:type="spellStart"/>
+      <w:r>
+        <w:t>btus</w:t>
+      </w:r>
+      <w:proofErr w:type="spellEnd"/>
+      <w:r>
+        <w:t xml:space="preserve">/ac, or roughly 20 gallons of diesel used per hectare. FTM says </w:t>
+      </w:r>
+      <w:proofErr w:type="spellStart"/>
+      <w:r>
+        <w:t>ther</w:t>
+      </w:r>
+      <w:proofErr w:type="spellEnd"/>
+      <w:r>
+        <w:t xml:space="preserve"> are 22.7 </w:t>
+      </w:r>
+      <w:proofErr w:type="spellStart"/>
+      <w:r>
+        <w:t>lbs</w:t>
+      </w:r>
+      <w:proofErr w:type="spellEnd"/>
+      <w:r>
+        <w:t xml:space="preserve"> of co2 eq in a gal of diesel (again, only combustion?), so ~200 kg co2e/ha. </w:t>
       </w:r>
     </w:p>
     <w:p>
@@ -1759,23 +2147,63 @@
         <w:t xml:space="preserve">gives </w:t>
       </w:r>
       <w:r>
-        <w:t xml:space="preserve">gallons of diesel (or whatever fuel you choose), </w:t>
-      </w:r>
-      <w:r>
-        <w:t>but uses state-wide estimates</w:t>
-      </w:r>
-      <w:r>
-        <w:t xml:space="preserve"> for the depth of well and amount of water applied. Those can be overwritten, we just need good data to support those over-writings. For this exercise I put in a zipcode in Tulare County, and it estimated a 200+ foot depth well and 50 ac-in of water application for alfalfa. Assuming flood irrigation, this produced an estimate of 67 gallons of diesel used per acre. Using FTM’s conversions, this equated to 1,700</w:t>
+        <w:t>gallons of diesel (or whatever fuel you choose</w:t>
+      </w:r>
+      <w:proofErr w:type="gramStart"/>
+      <w:r>
+        <w:t xml:space="preserve">), </w:t>
+      </w:r>
+      <w:r>
+        <w:t>but</w:t>
+      </w:r>
+      <w:proofErr w:type="gramEnd"/>
+      <w:r>
+        <w:t xml:space="preserve"> uses state-wide estimates</w:t>
+      </w:r>
+      <w:r>
+        <w:t xml:space="preserve"> for the depth of well and amount of water applied. Those can be </w:t>
+      </w:r>
+      <w:proofErr w:type="gramStart"/>
+      <w:r>
+        <w:t>overwritten,</w:t>
+      </w:r>
+      <w:proofErr w:type="gramEnd"/>
+      <w:r>
+        <w:t xml:space="preserve"> we just need good data to support those over-writings. For this exercise I put in a </w:t>
+      </w:r>
+      <w:proofErr w:type="spellStart"/>
+      <w:r>
+        <w:t>zipcode</w:t>
+      </w:r>
+      <w:proofErr w:type="spellEnd"/>
+      <w:r>
+        <w:t xml:space="preserve"> in Tulare County, and it estimated a 200+ foot depth well and 50 ac-in of water application for alfalfa. Assuming flood irrigation, this produced an estimate of 67 gallons of diesel used per acre. Using FTM’s conversions, this equated to 1,700</w:t>
       </w:r>
       <w:r>
         <w:t xml:space="preserve"> </w:t>
       </w:r>
       <w:r>
-        <w:t xml:space="preserve">kg co2e per hectare. I made a github repo </w:t>
+        <w:t xml:space="preserve">kg co2e per hectare. I made a </w:t>
+      </w:r>
+      <w:proofErr w:type="spellStart"/>
+      <w:r>
+        <w:t>github</w:t>
+      </w:r>
+      <w:proofErr w:type="spellEnd"/>
+      <w:r>
+        <w:t xml:space="preserve"> repo </w:t>
       </w:r>
       <w:r>
         <w:lastRenderedPageBreak/>
-        <w:t xml:space="preserve">comparing the FTM estimates to the NRCS estimates. FTM estimates are much, much lower but I think they have a units problem. </w:t>
+        <w:t xml:space="preserve">comparing the FTM estimates to the NRCS estimates. FTM estimates are much, much lower but I think they have a </w:t>
+      </w:r>
+      <w:proofErr w:type="gramStart"/>
+      <w:r>
+        <w:t>units</w:t>
+      </w:r>
+      <w:proofErr w:type="gramEnd"/>
+      <w:r>
+        <w:t xml:space="preserve"> problem. </w:t>
       </w:r>
     </w:p>
     <w:p>
@@ -1792,12 +2220,28 @@
     </w:p>
     <w:p>
       <w:r>
-        <w:t xml:space="preserve">Using IPCC dry-area estimates, the range in CO2eq from N2O emissions avoided per kg N applied is 0-0.005 Mg CO2eq/kgN. The kg N is supposed to include the N applied as fertilizer, the N contained in above ground biomass left in the field, and the N contained in below-ground biomass. </w:t>
-      </w:r>
-    </w:p>
-    <w:p>
-      <w:r>
-        <w:t xml:space="preserve">The Tulare example applied 200 lbs of 11-52-0, meaning there was 22 pounds of N applied per acre, roughly 22 kg/ha. This equates to 110 kg co2e/ha from the fertilizer. </w:t>
+        <w:t>Using IPCC dry-area estimates, the range in CO2eq from N2O emissions avoided per kg N applied is 0-0.005 Mg CO2eq/</w:t>
+      </w:r>
+      <w:proofErr w:type="spellStart"/>
+      <w:r>
+        <w:t>kgN</w:t>
+      </w:r>
+      <w:proofErr w:type="spellEnd"/>
+      <w:r>
+        <w:t xml:space="preserve">. The kg N is supposed to include the N applied as fertilizer, the N contained in above ground biomass left in the field, and the N contained in below-ground biomass. </w:t>
+      </w:r>
+    </w:p>
+    <w:p>
+      <w:r>
+        <w:t xml:space="preserve">The Tulare example applied 200 </w:t>
+      </w:r>
+      <w:proofErr w:type="spellStart"/>
+      <w:r>
+        <w:t>lbs</w:t>
+      </w:r>
+      <w:proofErr w:type="spellEnd"/>
+      <w:r>
+        <w:t xml:space="preserve"> of 11-52-0, meaning there was 22 pounds of N applied per acre, roughly 22 kg/ha. This equates to 110 kg co2e/ha from the fertilizer. </w:t>
       </w:r>
     </w:p>
     <w:p>
@@ -1805,12 +2249,44 @@
         <w:t xml:space="preserve">A paper from Serbia estimated there was 150 kg root N per ha </w:t>
       </w:r>
       <w:r>
-        <w:t xml:space="preserve">in an alfalfa field (Vasileva et al. 2015). Not the best source, but fine for estimating. It seems a bit high? They say there is 3 Mg of root material, which would mean the roots are 5% nitrogen. </w:t>
-      </w:r>
-    </w:p>
-    <w:p>
-      <w:r>
-        <w:t xml:space="preserve">Another method, if you are adding 500 kg of co2 (see carbon sequestered), that is 130 kg of C. If soil has a C:N ratio of 10, that would mean you are adding 13 kg of N per year to the soil. So root N could be anywhere from 10 to 100 kg N per ha per year. So anywhere from 50-500 kg co2e/ha. </w:t>
+        <w:t>in an alfalfa field (</w:t>
+      </w:r>
+      <w:proofErr w:type="spellStart"/>
+      <w:r>
+        <w:t>Vasileva</w:t>
+      </w:r>
+      <w:proofErr w:type="spellEnd"/>
+      <w:r>
+        <w:t xml:space="preserve"> et al. 2015). Not the best source, but fine for estimating. It seems a bit </w:t>
+      </w:r>
+      <w:proofErr w:type="gramStart"/>
+      <w:r>
+        <w:t>high?</w:t>
+      </w:r>
+      <w:proofErr w:type="gramEnd"/>
+      <w:r>
+        <w:t xml:space="preserve"> They say there is 3 Mg of root material, which would mean the roots are 5% nitrogen. </w:t>
+      </w:r>
+    </w:p>
+    <w:p>
+      <w:r>
+        <w:t xml:space="preserve">Another method, if you are adding 500 kg of co2 (see carbon sequestered), that is 130 kg of C. If soil has a C:N ratio of 10, that </w:t>
+      </w:r>
+      <w:proofErr w:type="gramStart"/>
+      <w:r>
+        <w:t>would</w:t>
+      </w:r>
+      <w:proofErr w:type="gramEnd"/>
+      <w:r>
+        <w:t xml:space="preserve"> mean you are adding 13 kg of N per year to the soil. </w:t>
+      </w:r>
+      <w:proofErr w:type="gramStart"/>
+      <w:r>
+        <w:t>So</w:t>
+      </w:r>
+      <w:proofErr w:type="gramEnd"/>
+      <w:r>
+        <w:t xml:space="preserve"> root N could be anywhere from 10 to 100 kg N per ha per year. So anywhere from 50-500 kg co2e/ha. </w:t>
       </w:r>
     </w:p>
     <w:p>
@@ -1827,8 +2303,13 @@
         </w:numPr>
       </w:pPr>
       <w:r>
-        <w:t>Avoided emissions</w:t>
-      </w:r>
+        <w:t xml:space="preserve">Avoided </w:t>
+      </w:r>
+      <w:proofErr w:type="gramStart"/>
+      <w:r>
+        <w:t>emissions</w:t>
+      </w:r>
+      <w:proofErr w:type="gramEnd"/>
     </w:p>
     <w:p>
       <w:r>
@@ -1850,7 +2331,15 @@
     </w:p>
     <w:p>
       <w:r>
-        <w:t xml:space="preserve">Using IPCC dry-area estimates, the range in CO2eq from N2O emissions avoided per kg N applied is 0-0.005 Mg CO2eq/kgN avoided. </w:t>
+        <w:t>Using IPCC dry-area estimates, the range in CO2eq from N2O emissions avoided per kg N applied is 0-0.005 Mg CO2eq/</w:t>
+      </w:r>
+      <w:proofErr w:type="spellStart"/>
+      <w:r>
+        <w:t>kgN</w:t>
+      </w:r>
+      <w:proofErr w:type="spellEnd"/>
+      <w:r>
+        <w:t xml:space="preserve"> avoided. </w:t>
       </w:r>
     </w:p>
     <w:p>
@@ -1882,7 +2371,15 @@
         <w:t xml:space="preserve">See fertilizer manufacture for details on that component. </w:t>
       </w:r>
       <w:r>
-        <w:t xml:space="preserve">Assuming the farmer uses the most GHG-intensive N source of ammonium nitrate, for every kg N avoided they would get a credit of 0.007 Mg CO2eq/kgN. </w:t>
+        <w:t>Assuming the farmer uses the most GHG-intensive N source of ammonium nitrate, for every kg N avoided they would get a credit of 0.007 Mg CO2eq/</w:t>
+      </w:r>
+      <w:proofErr w:type="spellStart"/>
+      <w:r>
+        <w:t>kgN</w:t>
+      </w:r>
+      <w:proofErr w:type="spellEnd"/>
+      <w:r>
+        <w:t xml:space="preserve">. </w:t>
       </w:r>
     </w:p>
     <w:p>
@@ -1903,12 +2400,25 @@
         </w:numPr>
       </w:pPr>
       <w:r>
-        <w:t>Carbon sequestered</w:t>
-      </w:r>
-    </w:p>
-    <w:p>
-      <w:r>
-        <w:t xml:space="preserve">Using the ‘Healthy Soils’ estimates in Tulare county for adding a perennial crop to a basic rotation, they estimate 26 metric tons (Mg?) of co2e will be sequestered per 100 acres of implementation. </w:t>
+        <w:t xml:space="preserve">Carbon </w:t>
+      </w:r>
+      <w:proofErr w:type="gramStart"/>
+      <w:r>
+        <w:t>sequestered</w:t>
+      </w:r>
+      <w:proofErr w:type="gramEnd"/>
+    </w:p>
+    <w:p>
+      <w:r>
+        <w:t xml:space="preserve">Using the ‘Healthy Soils’ estimates in </w:t>
+      </w:r>
+      <w:proofErr w:type="gramStart"/>
+      <w:r>
+        <w:t>Tulare county</w:t>
+      </w:r>
+      <w:proofErr w:type="gramEnd"/>
+      <w:r>
+        <w:t xml:space="preserve"> for adding a perennial crop to a basic rotation, they estimate 26 metric tons (Mg?) of co2e will be sequestered per 100 acres of implementation. </w:t>
       </w:r>
     </w:p>
     <w:p>

</xml_diff>

<commit_message>
make new imperial data
</commit_message>
<xml_diff>
--- a/docs/LCA-factors-methods-v2.docx
+++ b/docs/LCA-factors-methods-v2.docx
@@ -470,10 +470,7 @@
         <w:pStyle w:val="Heading1"/>
       </w:pPr>
       <w:r>
-        <w:t>Current scenarios</w:t>
-      </w:r>
-      <w:r>
-        <w:t>:</w:t>
+        <w:t>Current scenarios:</w:t>
       </w:r>
     </w:p>
     <w:p>
@@ -1638,7 +1635,13 @@
         </w:numPr>
       </w:pPr>
       <w:r>
-        <w:t xml:space="preserve">Energy consumed by tractor for field </w:t>
+        <w:t>Energy consumed by tractor</w:t>
+      </w:r>
+      <w:r>
+        <w:t>/airplane</w:t>
+      </w:r>
+      <w:r>
+        <w:t xml:space="preserve"> for field </w:t>
       </w:r>
       <w:proofErr w:type="gramStart"/>
       <w:r>
@@ -1647,6 +1650,59 @@
       <w:proofErr w:type="gramEnd"/>
     </w:p>
     <w:p/>
+    <w:p>
+      <w:r>
+        <w:t xml:space="preserve">Note the Imperial Valley does air applications of many pesticides. This is a hard number to get. </w:t>
+      </w:r>
+    </w:p>
+    <w:p>
+      <w:r>
+        <w:t xml:space="preserve">From </w:t>
+      </w:r>
+      <w:r>
+        <w:t>chrome-extension://efaidnbmnnnibpcajpcglclefindmkaj/https://papers.iafor.org/wp-content/uploads/papers/acsee2013/ACSEE2013_0611.pdf</w:t>
+      </w:r>
+      <w:r>
+        <w:t xml:space="preserve"> </w:t>
+      </w:r>
+    </w:p>
+    <w:p>
+      <w:r>
+        <w:t xml:space="preserve">0.035 L/ha in New Zealand (Barber, A., 2004) </w:t>
+      </w:r>
+      <w:r>
+        <w:t xml:space="preserve">– this is a </w:t>
+      </w:r>
+      <w:proofErr w:type="gramStart"/>
+      <w:r>
+        <w:t>book</w:t>
+      </w:r>
+      <w:proofErr w:type="gramEnd"/>
+    </w:p>
+    <w:p>
+      <w:r>
+        <w:t>1.85 L/ha in southern Queensland, Australia (</w:t>
+      </w:r>
+      <w:proofErr w:type="spellStart"/>
+      <w:r>
+        <w:t>Ghareei</w:t>
+      </w:r>
+      <w:proofErr w:type="spellEnd"/>
+      <w:r>
+        <w:t xml:space="preserve"> </w:t>
+      </w:r>
+      <w:proofErr w:type="spellStart"/>
+      <w:r>
+        <w:t>Khabbaz</w:t>
+      </w:r>
+      <w:proofErr w:type="spellEnd"/>
+      <w:r>
+        <w:t>, B., 2010)</w:t>
+      </w:r>
+      <w:r>
+        <w:t xml:space="preserve"> – this is a thesis. Said 36.8 MJ/L, and 4 kg co2e/L, that they use kerosene?</w:t>
+      </w:r>
+    </w:p>
     <w:p>
       <w:r>
         <w:t xml:space="preserve">The USDA (I </w:t>
@@ -1687,6 +1743,7 @@
         <w:rPr>
           <w:noProof/>
         </w:rPr>
+        <w:lastRenderedPageBreak/>
         <w:drawing>
           <wp:inline distT="0" distB="0" distL="0" distR="0" wp14:anchorId="351C5266" wp14:editId="220E9C9C">
             <wp:extent cx="5943600" cy="2887980"/>
@@ -1727,7 +1784,6 @@
     <w:p/>
     <w:p>
       <w:r>
-        <w:lastRenderedPageBreak/>
         <w:t xml:space="preserve">Since we know the amount of diesel being used, we can back-calculate the actual energy requirement. </w:t>
       </w:r>
       <w:r>
@@ -1838,7 +1894,11 @@
         <w:t xml:space="preserve">Converting from fuel used to CO2 emissions should have two components: the CO2 released from the actual burning of the fuel, and the CO2 released during the manufacturing of the fuel. </w:t>
       </w:r>
       <w:r>
-        <w:t xml:space="preserve">The following reference includes the amount released from combustion (which I confirmed in the Alfalfa notes R project – the 10.21 kg CO2 is literally just the amount of carbon contained in a gallon of diesel). </w:t>
+        <w:t xml:space="preserve">The following </w:t>
+      </w:r>
+      <w:r>
+        <w:lastRenderedPageBreak/>
+        <w:t xml:space="preserve">reference includes the amount released from combustion (which I confirmed in the Alfalfa notes R project – the 10.21 kg CO2 is literally just the amount of carbon contained in a gallon of diesel). </w:t>
       </w:r>
       <w:r>
         <w:t xml:space="preserve"> </w:t>
@@ -1893,142 +1953,142 @@
     </w:p>
     <w:p>
       <w:r>
+        <w:t>I don’t know where to get information on the GHG associated with the manufacture of fuels. Probably GREET?</w:t>
+      </w:r>
+    </w:p>
+    <w:p>
+      <w:pPr>
+        <w:pStyle w:val="Heading1"/>
+        <w:numPr>
+          <w:ilvl w:val="0"/>
+          <w:numId w:val="2"/>
+        </w:numPr>
+      </w:pPr>
+      <w:r>
+        <w:t>Fuel manufacturing</w:t>
+      </w:r>
+    </w:p>
+    <w:p>
+      <w:r>
+        <w:t xml:space="preserve">From a paper, it said ethanol’s carbon intensity is 50 gco2e per MJ ethanol. Conversions (45 MJ/kg ethanol) comes out to 6.6 kg co2e/gal. The paper says this is 40% lower than other fuels. </w:t>
+      </w:r>
+      <w:proofErr w:type="gramStart"/>
+      <w:r>
+        <w:t>So</w:t>
+      </w:r>
+      <w:proofErr w:type="gramEnd"/>
+      <w:r>
+        <w:t xml:space="preserve"> let’s say 10 kg co2e/gal. This is roughly equivalent to the amount released upon combustion.  </w:t>
+      </w:r>
+    </w:p>
+    <w:p>
+      <w:pPr>
+        <w:pStyle w:val="Heading1"/>
+        <w:numPr>
+          <w:ilvl w:val="0"/>
+          <w:numId w:val="2"/>
+        </w:numPr>
+      </w:pPr>
+      <w:r>
+        <w:t>Pesticide manufacture</w:t>
+      </w:r>
+    </w:p>
+    <w:p>
+      <w:r>
+        <w:t xml:space="preserve">Look at that </w:t>
+      </w:r>
+      <w:proofErr w:type="spellStart"/>
+      <w:r>
+        <w:t>Audsley</w:t>
+      </w:r>
+      <w:proofErr w:type="spellEnd"/>
+      <w:r>
+        <w:t xml:space="preserve"> paper. </w:t>
+      </w:r>
+    </w:p>
+    <w:p>
+      <w:r>
+        <w:t>They say:</w:t>
+      </w:r>
+    </w:p>
+    <w:p>
+      <w:r>
+        <w:t xml:space="preserve"> 214 MJ/kg ai for insecticides</w:t>
+      </w:r>
+    </w:p>
+    <w:p>
+      <w:r>
+        <w:t>168 for fungicides</w:t>
+      </w:r>
+    </w:p>
+    <w:p>
+      <w:r>
+        <w:t xml:space="preserve">454 for </w:t>
+      </w:r>
+      <w:proofErr w:type="spellStart"/>
+      <w:r>
+        <w:t>preglone</w:t>
+      </w:r>
+      <w:proofErr w:type="spellEnd"/>
+      <w:r>
+        <w:t xml:space="preserve"> + glyphosate</w:t>
+      </w:r>
+    </w:p>
+    <w:p>
+      <w:r>
+        <w:t xml:space="preserve">264 for not </w:t>
+      </w:r>
+      <w:proofErr w:type="spellStart"/>
+      <w:r>
+        <w:t>preglone</w:t>
+      </w:r>
+      <w:proofErr w:type="spellEnd"/>
+      <w:r>
+        <w:t xml:space="preserve"> + glyphosate</w:t>
+      </w:r>
+    </w:p>
+    <w:p>
+      <w:r>
+        <w:t xml:space="preserve">Tulare applied 2 pints per acre of Roundup </w:t>
+      </w:r>
+      <w:proofErr w:type="spellStart"/>
+      <w:r>
+        <w:t>PowerMaxx</w:t>
+      </w:r>
+      <w:proofErr w:type="spellEnd"/>
+      <w:r>
+        <w:t xml:space="preserve"> which has 5.88 </w:t>
+      </w:r>
+      <w:proofErr w:type="spellStart"/>
+      <w:r>
+        <w:t>lbs</w:t>
+      </w:r>
+      <w:proofErr w:type="spellEnd"/>
+      <w:r>
+        <w:t xml:space="preserve"> glyphosate per gallon. </w:t>
+      </w:r>
+    </w:p>
+    <w:p>
+      <w:r>
+        <w:t xml:space="preserve">2 pints is 0.25 gallons, so that is 1.47 </w:t>
+      </w:r>
+      <w:proofErr w:type="spellStart"/>
+      <w:r>
+        <w:t>lbs</w:t>
+      </w:r>
+      <w:proofErr w:type="spellEnd"/>
+      <w:r>
+        <w:t xml:space="preserve"> of glyphosate per acre, or 1.65 kg/ha. </w:t>
+      </w:r>
+    </w:p>
+    <w:p>
+      <w:r>
+        <w:t xml:space="preserve">To get the maximum, let’s say it is 454 * 1.65 = 750 MJ/ha. </w:t>
+      </w:r>
+    </w:p>
+    <w:p>
+      <w:r>
         <w:lastRenderedPageBreak/>
-        <w:t>I don’t know where to get information on the GHG associated with the manufacture of fuels. Probably GREET?</w:t>
-      </w:r>
-    </w:p>
-    <w:p>
-      <w:pPr>
-        <w:pStyle w:val="Heading1"/>
-        <w:numPr>
-          <w:ilvl w:val="0"/>
-          <w:numId w:val="2"/>
-        </w:numPr>
-      </w:pPr>
-      <w:r>
-        <w:t>Fuel manufacturing</w:t>
-      </w:r>
-    </w:p>
-    <w:p>
-      <w:r>
-        <w:t xml:space="preserve">From a paper, it said ethanol’s carbon intensity is 50 gco2e per MJ ethanol. Conversions (45 MJ/kg ethanol) comes out to 6.6 kg co2e/gal. The paper says this is 40% lower than other fuels. </w:t>
-      </w:r>
-      <w:proofErr w:type="gramStart"/>
-      <w:r>
-        <w:t>So</w:t>
-      </w:r>
-      <w:proofErr w:type="gramEnd"/>
-      <w:r>
-        <w:t xml:space="preserve"> let’s say 10 kg co2e/gal. This is roughly equivalent to the amount released upon combustion.  </w:t>
-      </w:r>
-    </w:p>
-    <w:p>
-      <w:pPr>
-        <w:pStyle w:val="Heading1"/>
-        <w:numPr>
-          <w:ilvl w:val="0"/>
-          <w:numId w:val="2"/>
-        </w:numPr>
-      </w:pPr>
-      <w:r>
-        <w:t>Pesticide manufacture</w:t>
-      </w:r>
-    </w:p>
-    <w:p>
-      <w:r>
-        <w:t xml:space="preserve">Look at that </w:t>
-      </w:r>
-      <w:proofErr w:type="spellStart"/>
-      <w:r>
-        <w:t>Audsley</w:t>
-      </w:r>
-      <w:proofErr w:type="spellEnd"/>
-      <w:r>
-        <w:t xml:space="preserve"> paper. </w:t>
-      </w:r>
-    </w:p>
-    <w:p>
-      <w:r>
-        <w:t>They say:</w:t>
-      </w:r>
-    </w:p>
-    <w:p>
-      <w:r>
-        <w:t xml:space="preserve"> 214 MJ/kg ai for insecticides</w:t>
-      </w:r>
-    </w:p>
-    <w:p>
-      <w:r>
-        <w:t>168 for fungicides</w:t>
-      </w:r>
-    </w:p>
-    <w:p>
-      <w:r>
-        <w:t xml:space="preserve">454 for </w:t>
-      </w:r>
-      <w:proofErr w:type="spellStart"/>
-      <w:r>
-        <w:t>preglone</w:t>
-      </w:r>
-      <w:proofErr w:type="spellEnd"/>
-      <w:r>
-        <w:t xml:space="preserve"> + glyphosate</w:t>
-      </w:r>
-    </w:p>
-    <w:p>
-      <w:r>
-        <w:t xml:space="preserve">264 for not </w:t>
-      </w:r>
-      <w:proofErr w:type="spellStart"/>
-      <w:r>
-        <w:t>preglone</w:t>
-      </w:r>
-      <w:proofErr w:type="spellEnd"/>
-      <w:r>
-        <w:t xml:space="preserve"> + glyphosate</w:t>
-      </w:r>
-    </w:p>
-    <w:p>
-      <w:r>
-        <w:t xml:space="preserve">Tulare applied 2 pints per acre of Roundup </w:t>
-      </w:r>
-      <w:proofErr w:type="spellStart"/>
-      <w:r>
-        <w:t>PowerMaxx</w:t>
-      </w:r>
-      <w:proofErr w:type="spellEnd"/>
-      <w:r>
-        <w:t xml:space="preserve"> which has 5.88 </w:t>
-      </w:r>
-      <w:proofErr w:type="spellStart"/>
-      <w:r>
-        <w:t>lbs</w:t>
-      </w:r>
-      <w:proofErr w:type="spellEnd"/>
-      <w:r>
-        <w:t xml:space="preserve"> glyphosate per gallon. </w:t>
-      </w:r>
-    </w:p>
-    <w:p>
-      <w:r>
-        <w:t xml:space="preserve">2 pints is 0.25 gallons, so that is 1.47 </w:t>
-      </w:r>
-      <w:proofErr w:type="spellStart"/>
-      <w:r>
-        <w:t>lbs</w:t>
-      </w:r>
-      <w:proofErr w:type="spellEnd"/>
-      <w:r>
-        <w:t xml:space="preserve"> of glyphosate per acre, or 1.65 kg/ha. </w:t>
-      </w:r>
-    </w:p>
-    <w:p>
-      <w:r>
-        <w:t xml:space="preserve">To get the maximum, let’s say it is 454 * 1.65 = 750 MJ/ha. </w:t>
-      </w:r>
-    </w:p>
-    <w:p>
-      <w:r>
         <w:t xml:space="preserve">Now it depends where the energy to create this chemical comes from. If it comes from a coal-fired power </w:t>
       </w:r>
       <w:proofErr w:type="gramStart"/>
@@ -2150,7 +2210,6 @@
         </w:numPr>
       </w:pPr>
       <w:r>
-        <w:lastRenderedPageBreak/>
         <w:t>Seed production</w:t>
       </w:r>
     </w:p>
@@ -2308,6 +2367,7 @@
     </w:p>
     <w:p>
       <w:r>
+        <w:lastRenderedPageBreak/>
         <w:t xml:space="preserve">Another method, if you are adding 500 kg of co2 (see carbon sequestered), that is 130 kg of C. If soil has a C:N ratio of 10, that </w:t>
       </w:r>
       <w:proofErr w:type="gramStart"/>
@@ -2406,7 +2466,6 @@
     </w:p>
     <w:p>
       <w:r>
-        <w:lastRenderedPageBreak/>
         <w:t xml:space="preserve">See fertilizer manufacture for details on that component. </w:t>
       </w:r>
       <w:r>
@@ -3656,7 +3715,6 @@
   <w:style w:type="character" w:default="1" w:styleId="DefaultParagraphFont">
     <w:name w:val="Default Paragraph Font"/>
     <w:uiPriority w:val="1"/>
-    <w:semiHidden/>
     <w:unhideWhenUsed/>
   </w:style>
   <w:style w:type="table" w:default="1" w:styleId="TableNormal">

</xml_diff>